<commit_message>
Updated the Load Balancer setup instructions to the latest
</commit_message>
<xml_diff>
--- a/deployment/aws/setup/load_balancer.docx
+++ b/deployment/aws/setup/load_balancer.docx
@@ -1,6 +1,6 @@
 
 <file path=word/document.xml><?xml version="1.0" encoding="utf-8"?>
-<w:document xmlns:wpc="http://schemas.microsoft.com/office/word/2010/wordprocessingCanvas" xmlns:mo="http://schemas.microsoft.com/office/mac/office/2008/main" xmlns:mc="http://schemas.openxmlformats.org/markup-compatibility/2006" xmlns:mv="urn:schemas-microsoft-com:mac:vml" xmlns:o="urn:schemas-microsoft-com:office:office" xmlns:r="http://schemas.openxmlformats.org/officeDocument/2006/relationships" xmlns:m="http://schemas.openxmlformats.org/officeDocument/2006/math" xmlns:v="urn:schemas-microsoft-com:vml" xmlns:wp14="http://schemas.microsoft.com/office/word/2010/wordprocessingDrawing" xmlns:wp="http://schemas.openxmlformats.org/drawingml/2006/wordprocessingDrawing" xmlns:w10="urn:schemas-microsoft-com:office:word" xmlns:w="http://schemas.openxmlformats.org/wordprocessingml/2006/main" xmlns:w14="http://schemas.microsoft.com/office/word/2010/wordml" xmlns:w15="http://schemas.microsoft.com/office/word/2012/wordml" xmlns:wpg="http://schemas.microsoft.com/office/word/2010/wordprocessingGroup" xmlns:wpi="http://schemas.microsoft.com/office/word/2010/wordprocessingInk" xmlns:wne="http://schemas.microsoft.com/office/word/2006/wordml" xmlns:wps="http://schemas.microsoft.com/office/word/2010/wordprocessingShape" mc:Ignorable="w14 w15 wp14">
+<w:document xmlns:wpc="http://schemas.microsoft.com/office/word/2010/wordprocessingCanvas" xmlns:cx="http://schemas.microsoft.com/office/drawing/2014/chartex" xmlns:cx1="http://schemas.microsoft.com/office/drawing/2015/9/8/chartex" xmlns:cx2="http://schemas.microsoft.com/office/drawing/2015/10/21/chartex" xmlns:cx3="http://schemas.microsoft.com/office/drawing/2016/5/9/chartex" xmlns:cx4="http://schemas.microsoft.com/office/drawing/2016/5/10/chartex" xmlns:cx5="http://schemas.microsoft.com/office/drawing/2016/5/11/chartex" xmlns:cx6="http://schemas.microsoft.com/office/drawing/2016/5/12/chartex" xmlns:cx7="http://schemas.microsoft.com/office/drawing/2016/5/13/chartex" xmlns:cx8="http://schemas.microsoft.com/office/drawing/2016/5/14/chartex" xmlns:mc="http://schemas.openxmlformats.org/markup-compatibility/2006" xmlns:aink="http://schemas.microsoft.com/office/drawing/2016/ink" xmlns:am3d="http://schemas.microsoft.com/office/drawing/2017/model3d" xmlns:o="urn:schemas-microsoft-com:office:office" xmlns:r="http://schemas.openxmlformats.org/officeDocument/2006/relationships" xmlns:m="http://schemas.openxmlformats.org/officeDocument/2006/math" xmlns:v="urn:schemas-microsoft-com:vml" xmlns:wp14="http://schemas.microsoft.com/office/word/2010/wordprocessingDrawing" xmlns:wp="http://schemas.openxmlformats.org/drawingml/2006/wordprocessingDrawing" xmlns:w10="urn:schemas-microsoft-com:office:word" xmlns:w="http://schemas.openxmlformats.org/wordprocessingml/2006/main" xmlns:w14="http://schemas.microsoft.com/office/word/2010/wordml" xmlns:w15="http://schemas.microsoft.com/office/word/2012/wordml" xmlns:w16cex="http://schemas.microsoft.com/office/word/2018/wordml/cex" xmlns:w16cid="http://schemas.microsoft.com/office/word/2016/wordml/cid" xmlns:w16="http://schemas.microsoft.com/office/word/2018/wordml" xmlns:w16se="http://schemas.microsoft.com/office/word/2015/wordml/symex" xmlns:wpg="http://schemas.microsoft.com/office/word/2010/wordprocessingGroup" xmlns:wpi="http://schemas.microsoft.com/office/word/2010/wordprocessingInk" xmlns:wne="http://schemas.microsoft.com/office/word/2006/wordml" xmlns:wps="http://schemas.microsoft.com/office/word/2010/wordprocessingShape" mc:Ignorable="w14 w15 w16se w16cid w16 w16cex wp14">
   <w:body>
     <w:p>
       <w:pPr>
@@ -77,7 +77,21 @@
         <w:rPr>
           <w:b/>
         </w:rPr>
-        <w:t>$sudo apt-get update</w:t>
+        <w:t>$</w:t>
+      </w:r>
+      <w:proofErr w:type="spellStart"/>
+      <w:r>
+        <w:rPr>
+          <w:b/>
+        </w:rPr>
+        <w:t>sudo</w:t>
+      </w:r>
+      <w:proofErr w:type="spellEnd"/>
+      <w:r>
+        <w:rPr>
+          <w:b/>
+        </w:rPr>
+        <w:t xml:space="preserve"> apt-get update</w:t>
       </w:r>
     </w:p>
     <w:p>
@@ -110,8 +124,30 @@
         <w:rPr>
           <w:b/>
         </w:rPr>
-        <w:t>$sudo apt-get install npm</w:t>
-      </w:r>
+        <w:t>$</w:t>
+      </w:r>
+      <w:proofErr w:type="spellStart"/>
+      <w:r>
+        <w:rPr>
+          <w:b/>
+        </w:rPr>
+        <w:t>sudo</w:t>
+      </w:r>
+      <w:proofErr w:type="spellEnd"/>
+      <w:r>
+        <w:rPr>
+          <w:b/>
+        </w:rPr>
+        <w:t xml:space="preserve"> apt-get install </w:t>
+      </w:r>
+      <w:proofErr w:type="spellStart"/>
+      <w:r>
+        <w:rPr>
+          <w:b/>
+        </w:rPr>
+        <w:t>npm</w:t>
+      </w:r>
+      <w:proofErr w:type="spellEnd"/>
     </w:p>
     <w:p/>
     <w:p>
@@ -123,7 +159,15 @@
         </w:numPr>
       </w:pPr>
       <w:r>
-        <w:t>Install nginx to route http:80 to the custom port</w:t>
+        <w:t xml:space="preserve">Install </w:t>
+      </w:r>
+      <w:proofErr w:type="spellStart"/>
+      <w:r>
+        <w:t>nginx</w:t>
+      </w:r>
+      <w:proofErr w:type="spellEnd"/>
+      <w:r>
+        <w:t xml:space="preserve"> to route http:80 to the custom port</w:t>
       </w:r>
     </w:p>
     <w:p>
@@ -137,8 +181,30 @@
         <w:rPr>
           <w:b/>
         </w:rPr>
-        <w:t>$sudo apt-get install nginx</w:t>
-      </w:r>
+        <w:t>$</w:t>
+      </w:r>
+      <w:proofErr w:type="spellStart"/>
+      <w:r>
+        <w:rPr>
+          <w:b/>
+        </w:rPr>
+        <w:t>sudo</w:t>
+      </w:r>
+      <w:proofErr w:type="spellEnd"/>
+      <w:r>
+        <w:rPr>
+          <w:b/>
+        </w:rPr>
+        <w:t xml:space="preserve"> apt-get install </w:t>
+      </w:r>
+      <w:proofErr w:type="spellStart"/>
+      <w:r>
+        <w:rPr>
+          <w:b/>
+        </w:rPr>
+        <w:t>nginx</w:t>
+      </w:r>
+      <w:proofErr w:type="spellEnd"/>
     </w:p>
     <w:p>
       <w:pPr>
@@ -171,7 +237,21 @@
         <w:rPr>
           <w:b/>
         </w:rPr>
-        <w:t>$sudo apt-get install -y build-essential</w:t>
+        <w:t>$</w:t>
+      </w:r>
+      <w:proofErr w:type="spellStart"/>
+      <w:r>
+        <w:rPr>
+          <w:b/>
+        </w:rPr>
+        <w:t>sudo</w:t>
+      </w:r>
+      <w:proofErr w:type="spellEnd"/>
+      <w:r>
+        <w:rPr>
+          <w:b/>
+        </w:rPr>
+        <w:t xml:space="preserve"> apt-get install -y build-essential</w:t>
       </w:r>
     </w:p>
     <w:p/>
@@ -218,7 +298,23 @@
           <w:sz w:val="32"/>
           <w:szCs w:val="32"/>
         </w:rPr>
-        <w:t xml:space="preserve"> (node js)</w:t>
+        <w:t xml:space="preserve"> (node </w:t>
+      </w:r>
+      <w:proofErr w:type="spellStart"/>
+      <w:r>
+        <w:rPr>
+          <w:sz w:val="32"/>
+          <w:szCs w:val="32"/>
+        </w:rPr>
+        <w:t>js</w:t>
+      </w:r>
+      <w:proofErr w:type="spellEnd"/>
+      <w:r>
+        <w:rPr>
+          <w:sz w:val="32"/>
+          <w:szCs w:val="32"/>
+        </w:rPr>
+        <w:t>)</w:t>
       </w:r>
     </w:p>
     <w:p/>
@@ -227,7 +323,15 @@
         <w:outlineLvl w:val="0"/>
       </w:pPr>
       <w:r>
-        <w:t>Configure Nginx to route all incoming trafiff on port 80 (HTTP) to the Node JS app that is listening on port 8080.</w:t>
+        <w:t xml:space="preserve">Configure Nginx to route all incoming </w:t>
+      </w:r>
+      <w:proofErr w:type="spellStart"/>
+      <w:r>
+        <w:t>trafiff</w:t>
+      </w:r>
+      <w:proofErr w:type="spellEnd"/>
+      <w:r>
+        <w:t xml:space="preserve"> on port 80 (HTTP) to the Node JS app that is listening on port 8080.</w:t>
       </w:r>
     </w:p>
     <w:p>
@@ -276,7 +380,35 @@
         <w:rPr>
           <w:b/>
         </w:rPr>
-        <w:t>$sudo rm /etc/nginx/sites-enabled/default</w:t>
+        <w:t>$</w:t>
+      </w:r>
+      <w:proofErr w:type="spellStart"/>
+      <w:r>
+        <w:rPr>
+          <w:b/>
+        </w:rPr>
+        <w:t>sudo</w:t>
+      </w:r>
+      <w:proofErr w:type="spellEnd"/>
+      <w:r>
+        <w:rPr>
+          <w:b/>
+        </w:rPr>
+        <w:t xml:space="preserve"> rm /etc/</w:t>
+      </w:r>
+      <w:proofErr w:type="spellStart"/>
+      <w:r>
+        <w:rPr>
+          <w:b/>
+        </w:rPr>
+        <w:t>nginx</w:t>
+      </w:r>
+      <w:proofErr w:type="spellEnd"/>
+      <w:r>
+        <w:rPr>
+          <w:b/>
+        </w:rPr>
+        <w:t>/sites-enabled/default</w:t>
       </w:r>
     </w:p>
     <w:p>
@@ -340,7 +472,21 @@
         <w:rPr>
           <w:b/>
         </w:rPr>
-        <w:t xml:space="preserve">    server_name www.captionify.com;</w:t>
+        <w:t xml:space="preserve">    </w:t>
+      </w:r>
+      <w:proofErr w:type="spellStart"/>
+      <w:r>
+        <w:rPr>
+          <w:b/>
+        </w:rPr>
+        <w:t>server_name</w:t>
+      </w:r>
+      <w:proofErr w:type="spellEnd"/>
+      <w:r>
+        <w:rPr>
+          <w:b/>
+        </w:rPr>
+        <w:t xml:space="preserve"> www.captionify.com;</w:t>
       </w:r>
     </w:p>
     <w:p>
@@ -376,7 +522,35 @@
         <w:rPr>
           <w:b/>
         </w:rPr>
-        <w:t xml:space="preserve">        proxy_set_header   X-Forwarded-For $remote_addr;</w:t>
+        <w:t xml:space="preserve">        </w:t>
+      </w:r>
+      <w:proofErr w:type="spellStart"/>
+      <w:r>
+        <w:rPr>
+          <w:b/>
+        </w:rPr>
+        <w:t>proxy_set_header</w:t>
+      </w:r>
+      <w:proofErr w:type="spellEnd"/>
+      <w:r>
+        <w:rPr>
+          <w:b/>
+        </w:rPr>
+        <w:t xml:space="preserve">   X-Forwarded-For $</w:t>
+      </w:r>
+      <w:proofErr w:type="spellStart"/>
+      <w:r>
+        <w:rPr>
+          <w:b/>
+        </w:rPr>
+        <w:t>remote_addr</w:t>
+      </w:r>
+      <w:proofErr w:type="spellEnd"/>
+      <w:r>
+        <w:rPr>
+          <w:b/>
+        </w:rPr>
+        <w:t>;</w:t>
       </w:r>
     </w:p>
     <w:p>
@@ -390,7 +564,35 @@
         <w:rPr>
           <w:b/>
         </w:rPr>
-        <w:t xml:space="preserve">        proxy_set_header   Host $http_host;</w:t>
+        <w:t xml:space="preserve">        </w:t>
+      </w:r>
+      <w:proofErr w:type="spellStart"/>
+      <w:r>
+        <w:rPr>
+          <w:b/>
+        </w:rPr>
+        <w:t>proxy_set_header</w:t>
+      </w:r>
+      <w:proofErr w:type="spellEnd"/>
+      <w:r>
+        <w:rPr>
+          <w:b/>
+        </w:rPr>
+        <w:t xml:space="preserve">   Host $</w:t>
+      </w:r>
+      <w:proofErr w:type="spellStart"/>
+      <w:r>
+        <w:rPr>
+          <w:b/>
+        </w:rPr>
+        <w:t>http_host</w:t>
+      </w:r>
+      <w:proofErr w:type="spellEnd"/>
+      <w:r>
+        <w:rPr>
+          <w:b/>
+        </w:rPr>
+        <w:t>;</w:t>
       </w:r>
     </w:p>
     <w:p>
@@ -404,7 +606,21 @@
         <w:rPr>
           <w:b/>
         </w:rPr>
-        <w:t xml:space="preserve">        proxy_pass         "http://127.0.0.1:8080";</w:t>
+        <w:t xml:space="preserve">        </w:t>
+      </w:r>
+      <w:proofErr w:type="spellStart"/>
+      <w:r>
+        <w:rPr>
+          <w:b/>
+        </w:rPr>
+        <w:t>proxy_pass</w:t>
+      </w:r>
+      <w:proofErr w:type="spellEnd"/>
+      <w:r>
+        <w:rPr>
+          <w:b/>
+        </w:rPr>
+        <w:t xml:space="preserve">         "http://127.0.0.1:8080";</w:t>
       </w:r>
     </w:p>
     <w:p>
@@ -459,7 +675,21 @@
         <w:rPr>
           <w:b/>
         </w:rPr>
-        <w:t>$sudo ln -s /etc/nginx/sites-available/captionify.com /etc/nginx/sites-enabled/captionify.com</w:t>
+        <w:t>$</w:t>
+      </w:r>
+      <w:proofErr w:type="spellStart"/>
+      <w:r>
+        <w:rPr>
+          <w:b/>
+        </w:rPr>
+        <w:t>sudo</w:t>
+      </w:r>
+      <w:proofErr w:type="spellEnd"/>
+      <w:r>
+        <w:rPr>
+          <w:b/>
+        </w:rPr>
+        <w:t xml:space="preserve"> ln -s /etc/nginx/sites-available/captionify.com /etc/nginx/sites-enabled/captionify.com</w:t>
       </w:r>
     </w:p>
     <w:p>
@@ -477,7 +707,35 @@
         <w:rPr>
           <w:b/>
         </w:rPr>
-        <w:t>$sudo service nginx restart</w:t>
+        <w:t>$</w:t>
+      </w:r>
+      <w:proofErr w:type="spellStart"/>
+      <w:r>
+        <w:rPr>
+          <w:b/>
+        </w:rPr>
+        <w:t>sudo</w:t>
+      </w:r>
+      <w:proofErr w:type="spellEnd"/>
+      <w:r>
+        <w:rPr>
+          <w:b/>
+        </w:rPr>
+        <w:t xml:space="preserve"> service </w:t>
+      </w:r>
+      <w:proofErr w:type="spellStart"/>
+      <w:r>
+        <w:rPr>
+          <w:b/>
+        </w:rPr>
+        <w:t>nginx</w:t>
+      </w:r>
+      <w:proofErr w:type="spellEnd"/>
+      <w:r>
+        <w:rPr>
+          <w:b/>
+        </w:rPr>
+        <w:t xml:space="preserve"> restart</w:t>
       </w:r>
       <w:r>
         <w:rPr>
@@ -536,7 +794,35 @@
           <w:b/>
         </w:rPr>
         <w:lastRenderedPageBreak/>
-        <w:t>$sudo rm /etc/nginx/sites-enabled/default</w:t>
+        <w:t>$</w:t>
+      </w:r>
+      <w:proofErr w:type="spellStart"/>
+      <w:r>
+        <w:rPr>
+          <w:b/>
+        </w:rPr>
+        <w:t>sudo</w:t>
+      </w:r>
+      <w:proofErr w:type="spellEnd"/>
+      <w:r>
+        <w:rPr>
+          <w:b/>
+        </w:rPr>
+        <w:t xml:space="preserve"> rm /etc/</w:t>
+      </w:r>
+      <w:proofErr w:type="spellStart"/>
+      <w:r>
+        <w:rPr>
+          <w:b/>
+        </w:rPr>
+        <w:t>nginx</w:t>
+      </w:r>
+      <w:proofErr w:type="spellEnd"/>
+      <w:r>
+        <w:rPr>
+          <w:b/>
+        </w:rPr>
+        <w:t>/sites-enabled/default</w:t>
       </w:r>
     </w:p>
     <w:p>
@@ -600,7 +886,21 @@
         <w:rPr>
           <w:b/>
         </w:rPr>
-        <w:t xml:space="preserve">    server_name stage.captionify.com;</w:t>
+        <w:t xml:space="preserve">    </w:t>
+      </w:r>
+      <w:proofErr w:type="spellStart"/>
+      <w:r>
+        <w:rPr>
+          <w:b/>
+        </w:rPr>
+        <w:t>server_name</w:t>
+      </w:r>
+      <w:proofErr w:type="spellEnd"/>
+      <w:r>
+        <w:rPr>
+          <w:b/>
+        </w:rPr>
+        <w:t xml:space="preserve"> stage.captionify.com;</w:t>
       </w:r>
     </w:p>
     <w:p>
@@ -636,7 +936,35 @@
         <w:rPr>
           <w:b/>
         </w:rPr>
-        <w:t xml:space="preserve">        proxy_set_header   X-Forwarded-For $remote_addr;</w:t>
+        <w:t xml:space="preserve">        </w:t>
+      </w:r>
+      <w:proofErr w:type="spellStart"/>
+      <w:r>
+        <w:rPr>
+          <w:b/>
+        </w:rPr>
+        <w:t>proxy_set_header</w:t>
+      </w:r>
+      <w:proofErr w:type="spellEnd"/>
+      <w:r>
+        <w:rPr>
+          <w:b/>
+        </w:rPr>
+        <w:t xml:space="preserve">   X-Forwarded-For $</w:t>
+      </w:r>
+      <w:proofErr w:type="spellStart"/>
+      <w:r>
+        <w:rPr>
+          <w:b/>
+        </w:rPr>
+        <w:t>remote_addr</w:t>
+      </w:r>
+      <w:proofErr w:type="spellEnd"/>
+      <w:r>
+        <w:rPr>
+          <w:b/>
+        </w:rPr>
+        <w:t>;</w:t>
       </w:r>
     </w:p>
     <w:p>
@@ -650,7 +978,35 @@
         <w:rPr>
           <w:b/>
         </w:rPr>
-        <w:t xml:space="preserve">        proxy_set_header   Host $http_host;</w:t>
+        <w:t xml:space="preserve">        </w:t>
+      </w:r>
+      <w:proofErr w:type="spellStart"/>
+      <w:r>
+        <w:rPr>
+          <w:b/>
+        </w:rPr>
+        <w:t>proxy_set_header</w:t>
+      </w:r>
+      <w:proofErr w:type="spellEnd"/>
+      <w:r>
+        <w:rPr>
+          <w:b/>
+        </w:rPr>
+        <w:t xml:space="preserve">   Host $</w:t>
+      </w:r>
+      <w:proofErr w:type="spellStart"/>
+      <w:r>
+        <w:rPr>
+          <w:b/>
+        </w:rPr>
+        <w:t>http_host</w:t>
+      </w:r>
+      <w:proofErr w:type="spellEnd"/>
+      <w:r>
+        <w:rPr>
+          <w:b/>
+        </w:rPr>
+        <w:t>;</w:t>
       </w:r>
     </w:p>
     <w:p>
@@ -664,7 +1020,21 @@
         <w:rPr>
           <w:b/>
         </w:rPr>
-        <w:t xml:space="preserve">        proxy_pass         "http://127.0.0.1:8080";</w:t>
+        <w:t xml:space="preserve">        </w:t>
+      </w:r>
+      <w:proofErr w:type="spellStart"/>
+      <w:r>
+        <w:rPr>
+          <w:b/>
+        </w:rPr>
+        <w:t>proxy_pass</w:t>
+      </w:r>
+      <w:proofErr w:type="spellEnd"/>
+      <w:r>
+        <w:rPr>
+          <w:b/>
+        </w:rPr>
+        <w:t xml:space="preserve">         "http://127.0.0.1:8080";</w:t>
       </w:r>
     </w:p>
     <w:p>
@@ -679,15 +1049,27 @@
           <w:lang w:eastAsia="en-GB"/>
         </w:rPr>
       </w:pPr>
-      <w:r>
-        <w:rPr>
-          <w:rFonts w:ascii="Menlo" w:hAnsi="Menlo" w:cs="Menlo"/>
-          <w:color w:val="000000"/>
-          <w:sz w:val="21"/>
-          <w:szCs w:val="21"/>
-          <w:lang w:eastAsia="en-GB"/>
-        </w:rPr>
-        <w:t>proxy_set_header X-Forwarded-</w:t>
+      <w:proofErr w:type="spellStart"/>
+      <w:r>
+        <w:rPr>
+          <w:rFonts w:ascii="Menlo" w:hAnsi="Menlo" w:cs="Menlo"/>
+          <w:color w:val="000000"/>
+          <w:sz w:val="21"/>
+          <w:szCs w:val="21"/>
+          <w:lang w:eastAsia="en-GB"/>
+        </w:rPr>
+        <w:t>proxy_set_header</w:t>
+      </w:r>
+      <w:proofErr w:type="spellEnd"/>
+      <w:r>
+        <w:rPr>
+          <w:rFonts w:ascii="Menlo" w:hAnsi="Menlo" w:cs="Menlo"/>
+          <w:color w:val="000000"/>
+          <w:sz w:val="21"/>
+          <w:szCs w:val="21"/>
+          <w:lang w:eastAsia="en-GB"/>
+        </w:rPr>
+        <w:t xml:space="preserve"> X-Forwarded-</w:t>
       </w:r>
       <w:r>
         <w:rPr>
@@ -707,8 +1089,20 @@
           <w:szCs w:val="21"/>
           <w:lang w:eastAsia="en-GB"/>
         </w:rPr>
-        <w:t xml:space="preserve"> $proxy_add_x_forwarded_for</w:t>
-      </w:r>
+        <w:t xml:space="preserve"> $</w:t>
+      </w:r>
+      <w:proofErr w:type="spellStart"/>
+      <w:r>
+        <w:rPr>
+          <w:rFonts w:ascii="Menlo" w:hAnsi="Menlo" w:cs="Menlo"/>
+          <w:color w:val="000000"/>
+          <w:sz w:val="21"/>
+          <w:szCs w:val="21"/>
+          <w:lang w:eastAsia="en-GB"/>
+        </w:rPr>
+        <w:t>proxy_add_x_forwarded_for</w:t>
+      </w:r>
+      <w:proofErr w:type="spellEnd"/>
       <w:r>
         <w:rPr>
           <w:rFonts w:ascii="Menlo" w:hAnsi="Menlo" w:cs="Menlo"/>
@@ -739,7 +1133,29 @@
           <w:szCs w:val="21"/>
           <w:lang w:eastAsia="en-GB"/>
         </w:rPr>
-        <w:t>        proxy_set_header X-Forwarded-Proto $scheme</w:t>
+        <w:t xml:space="preserve">        </w:t>
+      </w:r>
+      <w:proofErr w:type="spellStart"/>
+      <w:r>
+        <w:rPr>
+          <w:rFonts w:ascii="Menlo" w:hAnsi="Menlo" w:cs="Menlo"/>
+          <w:color w:val="000000"/>
+          <w:sz w:val="21"/>
+          <w:szCs w:val="21"/>
+          <w:lang w:eastAsia="en-GB"/>
+        </w:rPr>
+        <w:t>proxy_set_header</w:t>
+      </w:r>
+      <w:proofErr w:type="spellEnd"/>
+      <w:r>
+        <w:rPr>
+          <w:rFonts w:ascii="Menlo" w:hAnsi="Menlo" w:cs="Menlo"/>
+          <w:color w:val="000000"/>
+          <w:sz w:val="21"/>
+          <w:szCs w:val="21"/>
+          <w:lang w:eastAsia="en-GB"/>
+        </w:rPr>
+        <w:t xml:space="preserve"> X-Forwarded-Proto $scheme</w:t>
       </w:r>
       <w:r>
         <w:rPr>
@@ -759,11 +1175,10 @@
           <w:szCs w:val="21"/>
           <w:lang w:eastAsia="en-GB"/>
         </w:rPr>
-        <w:t xml:space="preserve"> #these are for passing client ip to node server</w:t>
-      </w:r>
-    </w:p>
-    <w:p>
-      <w:pPr>
+        <w:t xml:space="preserve"> #these are for passing client </w:t>
+      </w:r>
+      <w:proofErr w:type="spellStart"/>
+      <w:r>
         <w:rPr>
           <w:rFonts w:ascii="Menlo" w:hAnsi="Menlo" w:cs="Menlo"/>
           <w:color w:val="D53BD3"/>
@@ -771,7 +1186,9 @@
           <w:szCs w:val="21"/>
           <w:lang w:eastAsia="en-GB"/>
         </w:rPr>
-      </w:pPr>
+        <w:t>ip</w:t>
+      </w:r>
+      <w:proofErr w:type="spellEnd"/>
       <w:r>
         <w:rPr>
           <w:rFonts w:ascii="Menlo" w:hAnsi="Menlo" w:cs="Menlo"/>
@@ -780,6 +1197,27 @@
           <w:szCs w:val="21"/>
           <w:lang w:eastAsia="en-GB"/>
         </w:rPr>
+        <w:t xml:space="preserve"> to node server</w:t>
+      </w:r>
+    </w:p>
+    <w:p>
+      <w:pPr>
+        <w:rPr>
+          <w:rFonts w:ascii="Menlo" w:hAnsi="Menlo" w:cs="Menlo"/>
+          <w:color w:val="D53BD3"/>
+          <w:sz w:val="21"/>
+          <w:szCs w:val="21"/>
+          <w:lang w:eastAsia="en-GB"/>
+        </w:rPr>
+      </w:pPr>
+      <w:r>
+        <w:rPr>
+          <w:rFonts w:ascii="Menlo" w:hAnsi="Menlo" w:cs="Menlo"/>
+          <w:color w:val="D53BD3"/>
+          <w:sz w:val="21"/>
+          <w:szCs w:val="21"/>
+          <w:lang w:eastAsia="en-GB"/>
+        </w:rPr>
         <w:tab/>
       </w:r>
       <w:r>
@@ -792,6 +1230,7 @@
         </w:rPr>
         <w:tab/>
       </w:r>
+      <w:proofErr w:type="spellStart"/>
       <w:r>
         <w:rPr>
           <w:rFonts w:ascii="Menlo" w:hAnsi="Menlo" w:cs="Menlo"/>
@@ -800,7 +1239,18 @@
           <w:szCs w:val="21"/>
           <w:lang w:eastAsia="en-GB"/>
         </w:rPr>
-        <w:t>client_max_body_size 200M;</w:t>
+        <w:t>client_max_body_size</w:t>
+      </w:r>
+      <w:proofErr w:type="spellEnd"/>
+      <w:r>
+        <w:rPr>
+          <w:rFonts w:ascii="Menlo" w:hAnsi="Menlo" w:cs="Menlo"/>
+          <w:color w:val="D53BD3"/>
+          <w:sz w:val="21"/>
+          <w:szCs w:val="21"/>
+          <w:lang w:eastAsia="en-GB"/>
+        </w:rPr>
+        <w:t xml:space="preserve"> 200M;</w:t>
       </w:r>
     </w:p>
     <w:p>
@@ -875,7 +1325,21 @@
         <w:rPr>
           <w:b/>
         </w:rPr>
-        <w:t>$sudo ln -s /etc/nginx/sites-available/captionify.com /etc/nginx/sites-enabled/captionify.com</w:t>
+        <w:t>$</w:t>
+      </w:r>
+      <w:proofErr w:type="spellStart"/>
+      <w:r>
+        <w:rPr>
+          <w:b/>
+        </w:rPr>
+        <w:t>sudo</w:t>
+      </w:r>
+      <w:proofErr w:type="spellEnd"/>
+      <w:r>
+        <w:rPr>
+          <w:b/>
+        </w:rPr>
+        <w:t xml:space="preserve"> ln -s /etc/nginx/sites-available/captionify.com /etc/nginx/sites-enabled/captionify.com</w:t>
       </w:r>
     </w:p>
     <w:p>
@@ -893,7 +1357,35 @@
         <w:rPr>
           <w:b/>
         </w:rPr>
-        <w:t>$sudo service nginx restart</w:t>
+        <w:t>$</w:t>
+      </w:r>
+      <w:proofErr w:type="spellStart"/>
+      <w:r>
+        <w:rPr>
+          <w:b/>
+        </w:rPr>
+        <w:t>sudo</w:t>
+      </w:r>
+      <w:proofErr w:type="spellEnd"/>
+      <w:r>
+        <w:rPr>
+          <w:b/>
+        </w:rPr>
+        <w:t xml:space="preserve"> service </w:t>
+      </w:r>
+      <w:proofErr w:type="spellStart"/>
+      <w:r>
+        <w:rPr>
+          <w:b/>
+        </w:rPr>
+        <w:t>nginx</w:t>
+      </w:r>
+      <w:proofErr w:type="spellEnd"/>
+      <w:r>
+        <w:rPr>
+          <w:b/>
+        </w:rPr>
+        <w:t xml:space="preserve"> restart</w:t>
       </w:r>
       <w:r>
         <w:rPr>
@@ -1006,7 +1498,15 @@
         </w:numPr>
       </w:pPr>
       <w:r>
-        <w:t>Find the domain name entry with Type A record that matches production or stage url.  Production URL is ‘www.captionify.com’ and stage URL is ‘stage.captionify.com’</w:t>
+        <w:t xml:space="preserve">Find the domain name entry with Type A record that matches production or stage </w:t>
+      </w:r>
+      <w:proofErr w:type="spellStart"/>
+      <w:r>
+        <w:t>url</w:t>
+      </w:r>
+      <w:proofErr w:type="spellEnd"/>
+      <w:r>
+        <w:t>.  Production URL is ‘www.captionify.com’ and stage URL is ‘stage.captionify.com’</w:t>
       </w:r>
     </w:p>
     <w:p>
@@ -1018,6 +1518,54 @@
         </w:numPr>
       </w:pPr>
       <w:r>
+        <w:t>If this is the first time in Route 53, you need to:</w:t>
+      </w:r>
+    </w:p>
+    <w:p>
+      <w:pPr>
+        <w:pStyle w:val="ListParagraph"/>
+        <w:numPr>
+          <w:ilvl w:val="1"/>
+          <w:numId w:val="11"/>
+        </w:numPr>
+      </w:pPr>
+      <w:r>
+        <w:t>First, create a Hosted Zone.  You can name it captionify.com</w:t>
+      </w:r>
+    </w:p>
+    <w:p>
+      <w:pPr>
+        <w:pStyle w:val="ListParagraph"/>
+        <w:numPr>
+          <w:ilvl w:val="1"/>
+          <w:numId w:val="11"/>
+        </w:numPr>
+      </w:pPr>
+      <w:r>
+        <w:t>Then, in the hosted zone, created a record set, and add the IP address as guided here.</w:t>
+      </w:r>
+    </w:p>
+    <w:p>
+      <w:pPr>
+        <w:pStyle w:val="ListParagraph"/>
+        <w:numPr>
+          <w:ilvl w:val="1"/>
+          <w:numId w:val="11"/>
+        </w:numPr>
+      </w:pPr>
+      <w:r>
+        <w:t>Note: the domain name servers listed in ‘NS’ should match the name servers in the source domain name registrar (such as GoDaddy.com)</w:t>
+      </w:r>
+    </w:p>
+    <w:p>
+      <w:pPr>
+        <w:pStyle w:val="ListParagraph"/>
+        <w:numPr>
+          <w:ilvl w:val="0"/>
+          <w:numId w:val="11"/>
+        </w:numPr>
+      </w:pPr>
+      <w:r>
         <w:t>Edit the IP address and enter the EC2 server’s public IPv4 address and save it</w:t>
       </w:r>
     </w:p>
@@ -1036,6 +1584,7 @@
         </w:numPr>
       </w:pPr>
       <w:r>
+        <w:lastRenderedPageBreak/>
         <w:t>Go to AWS EC2 Security Group corresponding to the server (production or security)</w:t>
       </w:r>
     </w:p>
@@ -1089,13 +1638,37 @@
           <w:sz w:val="32"/>
           <w:szCs w:val="32"/>
         </w:rPr>
-        <w:t>Configure Nginx to Route Traffic from :443 (https) to :8080 (node js)</w:t>
+        <w:t xml:space="preserve">Configure Nginx to Route Traffic from :443 (https) to :8080 (node </w:t>
+      </w:r>
+      <w:proofErr w:type="spellStart"/>
+      <w:r>
+        <w:rPr>
+          <w:sz w:val="32"/>
+          <w:szCs w:val="32"/>
+        </w:rPr>
+        <w:t>js</w:t>
+      </w:r>
+      <w:proofErr w:type="spellEnd"/>
+      <w:r>
+        <w:rPr>
+          <w:sz w:val="32"/>
+          <w:szCs w:val="32"/>
+        </w:rPr>
+        <w:t>)</w:t>
       </w:r>
     </w:p>
     <w:p/>
     <w:p>
       <w:r>
-        <w:t xml:space="preserve">Setup Certbot / Lets Encrypt for Automatic SSL Certificates (Excellent Tutorial: </w:t>
+        <w:t xml:space="preserve">Setup </w:t>
+      </w:r>
+      <w:proofErr w:type="spellStart"/>
+      <w:r>
+        <w:t>Certbot</w:t>
+      </w:r>
+      <w:proofErr w:type="spellEnd"/>
+      <w:r>
+        <w:t xml:space="preserve"> / Lets Encrypt for Automatic SSL Certificates (Excellent Tutorial: </w:t>
       </w:r>
       <w:hyperlink r:id="rId5" w:history="1">
         <w:r>
@@ -1128,27 +1701,65 @@
         </w:numPr>
         <w:rPr>
           <w:b/>
-        </w:rPr>
-      </w:pPr>
-      <w:r>
-        <w:rPr>
-          <w:b/>
-        </w:rPr>
-        <w:t xml:space="preserve">$sudo add-apt-repository </w:t>
-      </w:r>
+          <w:strike/>
+        </w:rPr>
+      </w:pPr>
+      <w:r>
+        <w:rPr>
+          <w:b/>
+          <w:strike/>
+        </w:rPr>
+        <w:t>$</w:t>
+      </w:r>
+      <w:proofErr w:type="spellStart"/>
+      <w:r>
+        <w:rPr>
+          <w:b/>
+          <w:strike/>
+        </w:rPr>
+        <w:t>sudo</w:t>
+      </w:r>
+      <w:proofErr w:type="spellEnd"/>
+      <w:r>
+        <w:rPr>
+          <w:b/>
+          <w:strike/>
+        </w:rPr>
+        <w:t xml:space="preserve"> add-apt-repository </w:t>
+      </w:r>
+      <w:proofErr w:type="spellStart"/>
       <w:proofErr w:type="gramStart"/>
       <w:r>
         <w:rPr>
           <w:b/>
+          <w:strike/>
         </w:rPr>
         <w:t>ppa:certbot</w:t>
       </w:r>
+      <w:proofErr w:type="spellEnd"/>
       <w:proofErr w:type="gramEnd"/>
       <w:r>
         <w:rPr>
           <w:b/>
-        </w:rPr>
-        <w:t>/certbot</w:t>
+          <w:strike/>
+        </w:rPr>
+        <w:t>/</w:t>
+      </w:r>
+      <w:proofErr w:type="spellStart"/>
+      <w:r>
+        <w:rPr>
+          <w:b/>
+          <w:strike/>
+        </w:rPr>
+        <w:t>certbot</w:t>
+      </w:r>
+      <w:proofErr w:type="spellEnd"/>
+      <w:r>
+        <w:rPr>
+          <w:b/>
+          <w:strike/>
+        </w:rPr>
+        <w:t xml:space="preserve"> (deprecated)</w:t>
       </w:r>
     </w:p>
     <w:p>
@@ -1166,7 +1777,21 @@
         <w:rPr>
           <w:b/>
         </w:rPr>
-        <w:t>$sudo apt-get update</w:t>
+        <w:t>$</w:t>
+      </w:r>
+      <w:proofErr w:type="spellStart"/>
+      <w:r>
+        <w:rPr>
+          <w:b/>
+        </w:rPr>
+        <w:t>sudo</w:t>
+      </w:r>
+      <w:proofErr w:type="spellEnd"/>
+      <w:r>
+        <w:rPr>
+          <w:b/>
+        </w:rPr>
+        <w:t xml:space="preserve"> apt-get update</w:t>
       </w:r>
     </w:p>
     <w:p>
@@ -1176,16 +1801,67 @@
           <w:ilvl w:val="0"/>
           <w:numId w:val="5"/>
         </w:numPr>
-        <w:rPr>
-          <w:b/>
-        </w:rPr>
-      </w:pPr>
-      <w:r>
-        <w:rPr>
-          <w:b/>
-        </w:rPr>
-        <w:t>$sudo apt-get install python-certbot-nginx</w:t>
-      </w:r>
+        <w:shd w:val="clear" w:color="auto" w:fill="FFFFFF"/>
+        <w:tabs>
+          <w:tab w:val="left" w:pos="916"/>
+          <w:tab w:val="left" w:pos="1832"/>
+          <w:tab w:val="left" w:pos="2748"/>
+          <w:tab w:val="left" w:pos="3664"/>
+          <w:tab w:val="left" w:pos="4580"/>
+          <w:tab w:val="left" w:pos="5496"/>
+          <w:tab w:val="left" w:pos="6412"/>
+          <w:tab w:val="left" w:pos="7328"/>
+          <w:tab w:val="left" w:pos="8244"/>
+          <w:tab w:val="left" w:pos="9160"/>
+          <w:tab w:val="left" w:pos="10076"/>
+          <w:tab w:val="left" w:pos="10992"/>
+          <w:tab w:val="left" w:pos="11908"/>
+          <w:tab w:val="left" w:pos="12824"/>
+          <w:tab w:val="left" w:pos="13740"/>
+          <w:tab w:val="left" w:pos="14656"/>
+        </w:tabs>
+        <w:rPr>
+          <w:rFonts w:ascii="Consolas" w:eastAsia="Times New Roman" w:hAnsi="Consolas" w:cs="Consolas"/>
+          <w:color w:val="404040"/>
+          <w:sz w:val="18"/>
+          <w:szCs w:val="18"/>
+          <w:lang w:val="en-SG" w:eastAsia="en-GB"/>
+        </w:rPr>
+      </w:pPr>
+      <w:proofErr w:type="spellStart"/>
+      <w:r>
+        <w:rPr>
+          <w:rFonts w:ascii="Consolas" w:eastAsia="Times New Roman" w:hAnsi="Consolas" w:cs="Consolas"/>
+          <w:color w:val="404040"/>
+          <w:sz w:val="18"/>
+          <w:szCs w:val="18"/>
+          <w:lang w:val="en-SG" w:eastAsia="en-GB"/>
+        </w:rPr>
+        <w:t>sudo</w:t>
+      </w:r>
+      <w:proofErr w:type="spellEnd"/>
+      <w:r>
+        <w:rPr>
+          <w:rFonts w:ascii="Consolas" w:eastAsia="Times New Roman" w:hAnsi="Consolas" w:cs="Consolas"/>
+          <w:color w:val="404040"/>
+          <w:sz w:val="18"/>
+          <w:szCs w:val="18"/>
+          <w:lang w:val="en-SG" w:eastAsia="en-GB"/>
+        </w:rPr>
+        <w:t xml:space="preserve"> apt-get install </w:t>
+      </w:r>
+      <w:proofErr w:type="spellStart"/>
+      <w:r>
+        <w:rPr>
+          <w:rFonts w:ascii="Consolas" w:eastAsia="Times New Roman" w:hAnsi="Consolas" w:cs="Consolas"/>
+          <w:color w:val="404040"/>
+          <w:sz w:val="18"/>
+          <w:szCs w:val="18"/>
+          <w:lang w:val="en-SG" w:eastAsia="en-GB"/>
+        </w:rPr>
+        <w:t>certbot</w:t>
+      </w:r>
+      <w:proofErr w:type="spellEnd"/>
     </w:p>
     <w:p>
       <w:pPr>
@@ -1194,43 +1870,38 @@
           <w:ilvl w:val="0"/>
           <w:numId w:val="5"/>
         </w:numPr>
-      </w:pPr>
-      <w:r>
-        <w:rPr>
-          <w:b/>
-        </w:rPr>
-        <w:t>$sudo certbot --nginx -d www.captionify.com</w:t>
-      </w:r>
-      <w:r>
-        <w:t xml:space="preserve"> #for production</w:t>
-      </w:r>
-    </w:p>
-    <w:p>
-      <w:pPr>
-        <w:outlineLvl w:val="0"/>
-      </w:pPr>
-      <w:r>
-        <w:tab/>
-      </w:r>
-      <w:r>
-        <w:tab/>
-      </w:r>
-      <w:r>
-        <w:t>OR</w:t>
-      </w:r>
-    </w:p>
-    <w:p>
-      <w:r>
-        <w:tab/>
-      </w:r>
-      <w:r>
-        <w:rPr>
-          <w:b/>
-        </w:rPr>
-        <w:t>$sudo certbot --nginx -d stage.captionify.com</w:t>
-      </w:r>
-      <w:r>
-        <w:t xml:space="preserve"> #for stage</w:t>
+        <w:rPr>
+          <w:b/>
+        </w:rPr>
+      </w:pPr>
+      <w:r>
+        <w:rPr>
+          <w:b/>
+        </w:rPr>
+        <w:t>$</w:t>
+      </w:r>
+      <w:proofErr w:type="spellStart"/>
+      <w:r>
+        <w:rPr>
+          <w:b/>
+        </w:rPr>
+        <w:t>sudo</w:t>
+      </w:r>
+      <w:proofErr w:type="spellEnd"/>
+      <w:r>
+        <w:rPr>
+          <w:b/>
+        </w:rPr>
+        <w:t xml:space="preserve"> apt-get install </w:t>
+      </w:r>
+      <w:r>
+        <w:rPr>
+          <w:rFonts w:ascii="Menlo" w:hAnsi="Menlo" w:cs="Menlo"/>
+          <w:color w:val="000000"/>
+          <w:sz w:val="22"/>
+          <w:szCs w:val="22"/>
+        </w:rPr>
+        <w:t>python3-certbot-nginx</w:t>
       </w:r>
     </w:p>
     <w:p>
@@ -1242,16 +1913,125 @@
         </w:numPr>
       </w:pPr>
       <w:r>
-        <w:t>When prompted about redirection for HTTPS, select "</w:t>
-      </w:r>
-      <w:r>
-        <w:rPr>
-          <w:b/>
-        </w:rPr>
-        <w:t>No Redirect</w:t>
-      </w:r>
-      <w:r>
-        <w:t>" option as we're going to set up redirection later ourselves.</w:t>
+        <w:rPr>
+          <w:b/>
+        </w:rPr>
+        <w:t>$</w:t>
+      </w:r>
+      <w:proofErr w:type="spellStart"/>
+      <w:r>
+        <w:rPr>
+          <w:b/>
+        </w:rPr>
+        <w:t>sudo</w:t>
+      </w:r>
+      <w:proofErr w:type="spellEnd"/>
+      <w:r>
+        <w:rPr>
+          <w:b/>
+        </w:rPr>
+        <w:t xml:space="preserve"> </w:t>
+      </w:r>
+      <w:proofErr w:type="spellStart"/>
+      <w:r>
+        <w:rPr>
+          <w:b/>
+        </w:rPr>
+        <w:t>certbot</w:t>
+      </w:r>
+      <w:proofErr w:type="spellEnd"/>
+      <w:r>
+        <w:rPr>
+          <w:b/>
+        </w:rPr>
+        <w:t xml:space="preserve"> --</w:t>
+      </w:r>
+      <w:proofErr w:type="spellStart"/>
+      <w:r>
+        <w:rPr>
+          <w:b/>
+        </w:rPr>
+        <w:t>nginx</w:t>
+      </w:r>
+      <w:proofErr w:type="spellEnd"/>
+      <w:r>
+        <w:rPr>
+          <w:b/>
+        </w:rPr>
+        <w:t xml:space="preserve"> -d www.captionify.com</w:t>
+      </w:r>
+      <w:r>
+        <w:t xml:space="preserve"> #for production</w:t>
+      </w:r>
+    </w:p>
+    <w:p>
+      <w:pPr>
+        <w:outlineLvl w:val="0"/>
+      </w:pPr>
+      <w:r>
+        <w:tab/>
+      </w:r>
+      <w:r>
+        <w:tab/>
+      </w:r>
+      <w:r>
+        <w:t>OR</w:t>
+      </w:r>
+    </w:p>
+    <w:p>
+      <w:r>
+        <w:tab/>
+      </w:r>
+      <w:r>
+        <w:rPr>
+          <w:b/>
+        </w:rPr>
+        <w:t>$</w:t>
+      </w:r>
+      <w:proofErr w:type="spellStart"/>
+      <w:r>
+        <w:rPr>
+          <w:b/>
+        </w:rPr>
+        <w:t>sudo</w:t>
+      </w:r>
+      <w:proofErr w:type="spellEnd"/>
+      <w:r>
+        <w:rPr>
+          <w:b/>
+        </w:rPr>
+        <w:t xml:space="preserve"> </w:t>
+      </w:r>
+      <w:proofErr w:type="spellStart"/>
+      <w:r>
+        <w:rPr>
+          <w:b/>
+        </w:rPr>
+        <w:t>certbot</w:t>
+      </w:r>
+      <w:proofErr w:type="spellEnd"/>
+      <w:r>
+        <w:rPr>
+          <w:b/>
+        </w:rPr>
+        <w:t xml:space="preserve"> --</w:t>
+      </w:r>
+      <w:proofErr w:type="spellStart"/>
+      <w:r>
+        <w:rPr>
+          <w:b/>
+        </w:rPr>
+        <w:t>nginx</w:t>
+      </w:r>
+      <w:proofErr w:type="spellEnd"/>
+      <w:r>
+        <w:rPr>
+          <w:b/>
+        </w:rPr>
+        <w:t xml:space="preserve"> -d stage.captionify.com</w:t>
+      </w:r>
+      <w:r>
+        <w:t xml:space="preserve"> #for stage</w:t>
       </w:r>
     </w:p>
     <w:p>
@@ -1261,15 +2041,18 @@
           <w:ilvl w:val="0"/>
           <w:numId w:val="5"/>
         </w:numPr>
-        <w:rPr>
-          <w:b/>
-        </w:rPr>
-      </w:pPr>
-      <w:r>
-        <w:rPr>
-          <w:b/>
-        </w:rPr>
-        <w:t>$sudo openssl dhparam -out /etc/ssl/certs/dhparam.pem 2048</w:t>
+      </w:pPr>
+      <w:r>
+        <w:t>When prompted about redirection for HTTPS, select "</w:t>
+      </w:r>
+      <w:r>
+        <w:rPr>
+          <w:b/>
+        </w:rPr>
+        <w:t>No Redirect</w:t>
+      </w:r>
+      <w:r>
+        <w:t>" option as we're going to set up redirection later ourselves.</w:t>
       </w:r>
     </w:p>
     <w:p>
@@ -1279,69 +2062,86 @@
           <w:ilvl w:val="0"/>
           <w:numId w:val="5"/>
         </w:numPr>
-      </w:pPr>
-      <w:r>
-        <w:t xml:space="preserve">Add this line anywhere in the </w:t>
-      </w:r>
-      <w:r>
-        <w:rPr>
-          <w:b/>
-        </w:rPr>
-        <w:t>'server'</w:t>
-      </w:r>
-      <w:r>
-        <w:t xml:space="preserve"> block of </w:t>
-      </w:r>
-      <w:r>
-        <w:rPr>
-          <w:b/>
-        </w:rPr>
-        <w:t>/etc/nginx/sites-available/captionify.com</w:t>
-      </w:r>
-      <w:r>
-        <w:t xml:space="preserve"> -&gt; </w:t>
-      </w:r>
-      <w:r>
-        <w:rPr>
-          <w:b/>
-        </w:rPr>
-        <w:t>ssl_dhparam /etc/ssl/certs/dhparam.pem;</w:t>
-      </w:r>
-    </w:p>
-    <w:p>
-      <w:pPr>
-        <w:pStyle w:val="ListParagraph"/>
-        <w:rPr>
-          <w:b/>
-        </w:rPr>
-      </w:pPr>
-    </w:p>
-    <w:p>
-      <w:pPr>
-        <w:pStyle w:val="ListParagraph"/>
-        <w:rPr>
-          <w:color w:val="FF0000"/>
-        </w:rPr>
-      </w:pPr>
-      <w:r>
-        <w:rPr>
-          <w:color w:val="FF0000"/>
-        </w:rPr>
-        <w:t xml:space="preserve">Note: Remove any existing setting for ssl_dhparam, for instance something like this: </w:t>
-      </w:r>
-    </w:p>
-    <w:p>
-      <w:pPr>
-        <w:pStyle w:val="ListParagraph"/>
-      </w:pPr>
-      <w:r>
-        <w:t>ssl_dhparam /etc/letsencrypt/ssl-dhparams.pem; # managed by Certbot</w:t>
-      </w:r>
-    </w:p>
-    <w:p>
-      <w:pPr>
-        <w:pStyle w:val="ListParagraph"/>
-      </w:pPr>
+        <w:rPr>
+          <w:b/>
+        </w:rPr>
+      </w:pPr>
+      <w:r>
+        <w:rPr>
+          <w:b/>
+        </w:rPr>
+        <w:t>$</w:t>
+      </w:r>
+      <w:proofErr w:type="spellStart"/>
+      <w:r>
+        <w:rPr>
+          <w:b/>
+        </w:rPr>
+        <w:t>sudo</w:t>
+      </w:r>
+      <w:proofErr w:type="spellEnd"/>
+      <w:r>
+        <w:rPr>
+          <w:b/>
+        </w:rPr>
+        <w:t xml:space="preserve"> </w:t>
+      </w:r>
+      <w:proofErr w:type="spellStart"/>
+      <w:r>
+        <w:rPr>
+          <w:b/>
+        </w:rPr>
+        <w:t>openssl</w:t>
+      </w:r>
+      <w:proofErr w:type="spellEnd"/>
+      <w:r>
+        <w:rPr>
+          <w:b/>
+        </w:rPr>
+        <w:t xml:space="preserve"> </w:t>
+      </w:r>
+      <w:proofErr w:type="spellStart"/>
+      <w:r>
+        <w:rPr>
+          <w:b/>
+        </w:rPr>
+        <w:t>dhparam</w:t>
+      </w:r>
+      <w:proofErr w:type="spellEnd"/>
+      <w:r>
+        <w:rPr>
+          <w:b/>
+        </w:rPr>
+        <w:t xml:space="preserve"> -out /etc/</w:t>
+      </w:r>
+      <w:proofErr w:type="spellStart"/>
+      <w:r>
+        <w:rPr>
+          <w:b/>
+        </w:rPr>
+        <w:t>ssl</w:t>
+      </w:r>
+      <w:proofErr w:type="spellEnd"/>
+      <w:r>
+        <w:rPr>
+          <w:b/>
+        </w:rPr>
+        <w:t>/certs/</w:t>
+      </w:r>
+      <w:proofErr w:type="spellStart"/>
+      <w:r>
+        <w:rPr>
+          <w:b/>
+        </w:rPr>
+        <w:t>dhparam.pem</w:t>
+      </w:r>
+      <w:proofErr w:type="spellEnd"/>
+      <w:r>
+        <w:rPr>
+          <w:b/>
+        </w:rPr>
+        <w:t xml:space="preserve"> 2048</w:t>
+      </w:r>
     </w:p>
     <w:p>
       <w:pPr>
@@ -1352,14 +2152,143 @@
         </w:numPr>
       </w:pPr>
       <w:r>
-        <w:rPr>
-          <w:b/>
-        </w:rPr>
-        <w:t>$sudo systemctl reload nginx</w:t>
-      </w:r>
-      <w:r>
-        <w:t xml:space="preserve"> #reload Nginx</w:t>
-      </w:r>
+        <w:t xml:space="preserve">Add this line anywhere in the </w:t>
+      </w:r>
+      <w:r>
+        <w:rPr>
+          <w:b/>
+        </w:rPr>
+        <w:t>'server'</w:t>
+      </w:r>
+      <w:r>
+        <w:t xml:space="preserve"> block of </w:t>
+      </w:r>
+      <w:r>
+        <w:rPr>
+          <w:b/>
+        </w:rPr>
+        <w:t>/etc/nginx/sites-available/captionify.com</w:t>
+      </w:r>
+      <w:r>
+        <w:t xml:space="preserve"> -&gt; </w:t>
+      </w:r>
+      <w:proofErr w:type="spellStart"/>
+      <w:r>
+        <w:rPr>
+          <w:b/>
+        </w:rPr>
+        <w:t>ssl_dhparam</w:t>
+      </w:r>
+      <w:proofErr w:type="spellEnd"/>
+      <w:r>
+        <w:rPr>
+          <w:b/>
+        </w:rPr>
+        <w:t xml:space="preserve"> /etc/</w:t>
+      </w:r>
+      <w:proofErr w:type="spellStart"/>
+      <w:r>
+        <w:rPr>
+          <w:b/>
+        </w:rPr>
+        <w:t>ssl</w:t>
+      </w:r>
+      <w:proofErr w:type="spellEnd"/>
+      <w:r>
+        <w:rPr>
+          <w:b/>
+        </w:rPr>
+        <w:t>/certs/</w:t>
+      </w:r>
+      <w:proofErr w:type="spellStart"/>
+      <w:r>
+        <w:rPr>
+          <w:b/>
+        </w:rPr>
+        <w:t>dhparam.pem</w:t>
+      </w:r>
+      <w:proofErr w:type="spellEnd"/>
+      <w:r>
+        <w:rPr>
+          <w:b/>
+        </w:rPr>
+        <w:t>;</w:t>
+      </w:r>
+    </w:p>
+    <w:p>
+      <w:pPr>
+        <w:pStyle w:val="ListParagraph"/>
+        <w:rPr>
+          <w:b/>
+        </w:rPr>
+      </w:pPr>
+    </w:p>
+    <w:p>
+      <w:pPr>
+        <w:pStyle w:val="ListParagraph"/>
+        <w:rPr>
+          <w:color w:val="FF0000"/>
+        </w:rPr>
+      </w:pPr>
+      <w:r>
+        <w:rPr>
+          <w:color w:val="FF0000"/>
+        </w:rPr>
+        <w:t xml:space="preserve">Note: Remove any existing setting for </w:t>
+      </w:r>
+      <w:proofErr w:type="spellStart"/>
+      <w:r>
+        <w:rPr>
+          <w:color w:val="FF0000"/>
+        </w:rPr>
+        <w:t>ssl_dhparam</w:t>
+      </w:r>
+      <w:proofErr w:type="spellEnd"/>
+      <w:r>
+        <w:rPr>
+          <w:color w:val="FF0000"/>
+        </w:rPr>
+        <w:t xml:space="preserve">, for instance something like this: </w:t>
+      </w:r>
+    </w:p>
+    <w:p>
+      <w:pPr>
+        <w:pStyle w:val="ListParagraph"/>
+      </w:pPr>
+      <w:proofErr w:type="spellStart"/>
+      <w:r>
+        <w:t>ssl_dhparam</w:t>
+      </w:r>
+      <w:proofErr w:type="spellEnd"/>
+      <w:r>
+        <w:t xml:space="preserve"> /etc/</w:t>
+      </w:r>
+      <w:proofErr w:type="spellStart"/>
+      <w:r>
+        <w:t>letsencrypt</w:t>
+      </w:r>
+      <w:proofErr w:type="spellEnd"/>
+      <w:r>
+        <w:t>/</w:t>
+      </w:r>
+      <w:proofErr w:type="spellStart"/>
+      <w:r>
+        <w:t>ssl-dhparams.pem</w:t>
+      </w:r>
+      <w:proofErr w:type="spellEnd"/>
+      <w:r>
+        <w:t xml:space="preserve">; # managed by </w:t>
+      </w:r>
+      <w:proofErr w:type="spellStart"/>
+      <w:r>
+        <w:t>Certbot</w:t>
+      </w:r>
+      <w:proofErr w:type="spellEnd"/>
+    </w:p>
+    <w:p>
+      <w:pPr>
+        <w:pStyle w:val="ListParagraph"/>
+      </w:pPr>
     </w:p>
     <w:p>
       <w:pPr>
@@ -1370,7 +2299,69 @@
         </w:numPr>
       </w:pPr>
       <w:r>
-        <w:t>Setup cron job to auto-renew the certificate, if needed</w:t>
+        <w:rPr>
+          <w:b/>
+        </w:rPr>
+        <w:t>$</w:t>
+      </w:r>
+      <w:proofErr w:type="spellStart"/>
+      <w:r>
+        <w:rPr>
+          <w:b/>
+        </w:rPr>
+        <w:t>sudo</w:t>
+      </w:r>
+      <w:proofErr w:type="spellEnd"/>
+      <w:r>
+        <w:rPr>
+          <w:b/>
+        </w:rPr>
+        <w:t xml:space="preserve"> </w:t>
+      </w:r>
+      <w:proofErr w:type="spellStart"/>
+      <w:r>
+        <w:rPr>
+          <w:b/>
+        </w:rPr>
+        <w:t>systemctl</w:t>
+      </w:r>
+      <w:proofErr w:type="spellEnd"/>
+      <w:r>
+        <w:rPr>
+          <w:b/>
+        </w:rPr>
+        <w:t xml:space="preserve"> reload </w:t>
+      </w:r>
+      <w:proofErr w:type="spellStart"/>
+      <w:r>
+        <w:rPr>
+          <w:b/>
+        </w:rPr>
+        <w:t>nginx</w:t>
+      </w:r>
+      <w:proofErr w:type="spellEnd"/>
+      <w:r>
+        <w:t xml:space="preserve"> #reload Nginx</w:t>
+      </w:r>
+    </w:p>
+    <w:p>
+      <w:pPr>
+        <w:pStyle w:val="ListParagraph"/>
+        <w:numPr>
+          <w:ilvl w:val="0"/>
+          <w:numId w:val="5"/>
+        </w:numPr>
+      </w:pPr>
+      <w:r>
+        <w:t xml:space="preserve">Setup </w:t>
+      </w:r>
+      <w:proofErr w:type="spellStart"/>
+      <w:r>
+        <w:t>cron</w:t>
+      </w:r>
+      <w:proofErr w:type="spellEnd"/>
+      <w:r>
+        <w:t xml:space="preserve"> job to auto-renew the certificate, if needed</w:t>
       </w:r>
     </w:p>
     <w:p>
@@ -1385,7 +2376,21 @@
         <w:rPr>
           <w:b/>
         </w:rPr>
-        <w:t>$sudo crontab -e</w:t>
+        <w:t>$</w:t>
+      </w:r>
+      <w:proofErr w:type="spellStart"/>
+      <w:r>
+        <w:rPr>
+          <w:b/>
+        </w:rPr>
+        <w:t>sudo</w:t>
+      </w:r>
+      <w:proofErr w:type="spellEnd"/>
+      <w:r>
+        <w:rPr>
+          <w:b/>
+        </w:rPr>
+        <w:t xml:space="preserve"> crontab -e</w:t>
       </w:r>
       <w:r>
         <w:t xml:space="preserve"> #edit crontab file in editor</w:t>
@@ -1412,7 +2417,35 @@
         <w:rPr>
           <w:b/>
         </w:rPr>
-        <w:t xml:space="preserve">15 3 * * * /usr/bin/certbot renew </w:t>
+        <w:t>15 3 * * * /</w:t>
+      </w:r>
+      <w:proofErr w:type="spellStart"/>
+      <w:r>
+        <w:rPr>
+          <w:b/>
+        </w:rPr>
+        <w:t>usr</w:t>
+      </w:r>
+      <w:proofErr w:type="spellEnd"/>
+      <w:r>
+        <w:rPr>
+          <w:b/>
+        </w:rPr>
+        <w:t>/bin/</w:t>
+      </w:r>
+      <w:proofErr w:type="spellStart"/>
+      <w:r>
+        <w:rPr>
+          <w:b/>
+        </w:rPr>
+        <w:t>certbot</w:t>
+      </w:r>
+      <w:proofErr w:type="spellEnd"/>
+      <w:r>
+        <w:rPr>
+          <w:b/>
+        </w:rPr>
+        <w:t xml:space="preserve"> renew </w:t>
       </w:r>
       <w:r>
         <w:rPr>
@@ -1479,22 +2512,53 @@
       <w:r>
         <w:rPr>
           <w:b/>
-        </w:rPr>
-        <w:t xml:space="preserve">In the </w:t>
-      </w:r>
-      <w:proofErr w:type="gramStart"/>
-      <w:r>
-        <w:rPr>
-          <w:b/>
-        </w:rPr>
-        <w:t>end</w:t>
-      </w:r>
-      <w:proofErr w:type="gramEnd"/>
-      <w:r>
-        <w:rPr>
-          <w:b/>
-        </w:rPr>
-        <w:t xml:space="preserve"> the /etc/nginx/sites-available/captionify.com should look like this:</w:t>
+          <w:color w:val="FF0000"/>
+        </w:rPr>
+        <w:t>Refer the “end status” of the file (next step)</w:t>
+      </w:r>
+      <w:r>
+        <w:rPr>
+          <w:b/>
+        </w:rPr>
+        <w:t>.</w:t>
+      </w:r>
+      <w:r>
+        <w:rPr>
+          <w:b/>
+        </w:rPr>
+        <w:t xml:space="preserve">  The redirection of http to https is being taken care by </w:t>
+      </w:r>
+      <w:proofErr w:type="spellStart"/>
+      <w:r>
+        <w:rPr>
+          <w:b/>
+        </w:rPr>
+        <w:t>nginx</w:t>
+      </w:r>
+      <w:proofErr w:type="spellEnd"/>
+      <w:r>
+        <w:rPr>
+          <w:b/>
+        </w:rPr>
+        <w:t xml:space="preserve"> in the first server section.  Make sure to keep it intact.</w:t>
+      </w:r>
+    </w:p>
+    <w:p>
+      <w:pPr>
+        <w:pStyle w:val="ListParagraph"/>
+        <w:numPr>
+          <w:ilvl w:val="0"/>
+          <w:numId w:val="5"/>
+        </w:numPr>
+        <w:rPr>
+          <w:b/>
+        </w:rPr>
+      </w:pPr>
+      <w:r>
+        <w:rPr>
+          <w:b/>
+        </w:rPr>
+        <w:t>In the end the /etc/nginx/sites-available/captionify.com should look like this:</w:t>
       </w:r>
     </w:p>
     <w:p>
@@ -1614,7 +2678,29 @@
           <w:szCs w:val="21"/>
           <w:lang w:eastAsia="en-GB"/>
         </w:rPr>
-        <w:t>        server_name stage</w:t>
+        <w:t xml:space="preserve">        </w:t>
+      </w:r>
+      <w:proofErr w:type="spellStart"/>
+      <w:r>
+        <w:rPr>
+          <w:rFonts w:ascii="Menlo" w:hAnsi="Menlo" w:cs="Menlo"/>
+          <w:color w:val="000000"/>
+          <w:sz w:val="21"/>
+          <w:szCs w:val="21"/>
+          <w:lang w:eastAsia="en-GB"/>
+        </w:rPr>
+        <w:t>server_name</w:t>
+      </w:r>
+      <w:proofErr w:type="spellEnd"/>
+      <w:r>
+        <w:rPr>
+          <w:rFonts w:ascii="Menlo" w:hAnsi="Menlo" w:cs="Menlo"/>
+          <w:color w:val="000000"/>
+          <w:sz w:val="21"/>
+          <w:szCs w:val="21"/>
+          <w:lang w:eastAsia="en-GB"/>
+        </w:rPr>
+        <w:t xml:space="preserve"> stage</w:t>
       </w:r>
       <w:r>
         <w:rPr>
@@ -1866,6 +2952,7 @@
           <w:szCs w:val="21"/>
           <w:lang w:eastAsia="en-GB"/>
         </w:rPr>
+        <w:lastRenderedPageBreak/>
         <w:t>server {</w:t>
       </w:r>
     </w:p>
@@ -1932,7 +3019,29 @@
           <w:szCs w:val="21"/>
           <w:lang w:eastAsia="en-GB"/>
         </w:rPr>
-        <w:t>    server_name stage</w:t>
+        <w:t xml:space="preserve">    </w:t>
+      </w:r>
+      <w:proofErr w:type="spellStart"/>
+      <w:r>
+        <w:rPr>
+          <w:rFonts w:ascii="Menlo" w:hAnsi="Menlo" w:cs="Menlo"/>
+          <w:color w:val="000000"/>
+          <w:sz w:val="21"/>
+          <w:szCs w:val="21"/>
+          <w:lang w:eastAsia="en-GB"/>
+        </w:rPr>
+        <w:t>server_name</w:t>
+      </w:r>
+      <w:proofErr w:type="spellEnd"/>
+      <w:r>
+        <w:rPr>
+          <w:rFonts w:ascii="Menlo" w:hAnsi="Menlo" w:cs="Menlo"/>
+          <w:color w:val="000000"/>
+          <w:sz w:val="21"/>
+          <w:szCs w:val="21"/>
+          <w:lang w:eastAsia="en-GB"/>
+        </w:rPr>
+        <w:t xml:space="preserve"> stage</w:t>
       </w:r>
       <w:r>
         <w:rPr>
@@ -2061,7 +3170,29 @@
           <w:szCs w:val="21"/>
           <w:lang w:eastAsia="en-GB"/>
         </w:rPr>
-        <w:t>        proxy_set_header   X-Forwarded-</w:t>
+        <w:t xml:space="preserve">        </w:t>
+      </w:r>
+      <w:proofErr w:type="spellStart"/>
+      <w:r>
+        <w:rPr>
+          <w:rFonts w:ascii="Menlo" w:hAnsi="Menlo" w:cs="Menlo"/>
+          <w:color w:val="000000"/>
+          <w:sz w:val="21"/>
+          <w:szCs w:val="21"/>
+          <w:lang w:eastAsia="en-GB"/>
+        </w:rPr>
+        <w:t>proxy_set_header</w:t>
+      </w:r>
+      <w:proofErr w:type="spellEnd"/>
+      <w:r>
+        <w:rPr>
+          <w:rFonts w:ascii="Menlo" w:hAnsi="Menlo" w:cs="Menlo"/>
+          <w:color w:val="000000"/>
+          <w:sz w:val="21"/>
+          <w:szCs w:val="21"/>
+          <w:lang w:eastAsia="en-GB"/>
+        </w:rPr>
+        <w:t xml:space="preserve">   X-Forwarded-</w:t>
       </w:r>
       <w:r>
         <w:rPr>
@@ -2081,8 +3212,20 @@
           <w:szCs w:val="21"/>
           <w:lang w:eastAsia="en-GB"/>
         </w:rPr>
-        <w:t xml:space="preserve"> $remote_addr</w:t>
-      </w:r>
+        <w:t xml:space="preserve"> $</w:t>
+      </w:r>
+      <w:proofErr w:type="spellStart"/>
+      <w:r>
+        <w:rPr>
+          <w:rFonts w:ascii="Menlo" w:hAnsi="Menlo" w:cs="Menlo"/>
+          <w:color w:val="000000"/>
+          <w:sz w:val="21"/>
+          <w:szCs w:val="21"/>
+          <w:lang w:eastAsia="en-GB"/>
+        </w:rPr>
+        <w:t>remote_addr</w:t>
+      </w:r>
+      <w:proofErr w:type="spellEnd"/>
       <w:r>
         <w:rPr>
           <w:rFonts w:ascii="Menlo" w:hAnsi="Menlo" w:cs="Menlo"/>
@@ -2114,8 +3257,42 @@
           <w:szCs w:val="21"/>
           <w:lang w:eastAsia="en-GB"/>
         </w:rPr>
-        <w:t>        proxy_set_header   Host $http_host</w:t>
-      </w:r>
+        <w:t xml:space="preserve">        </w:t>
+      </w:r>
+      <w:proofErr w:type="spellStart"/>
+      <w:r>
+        <w:rPr>
+          <w:rFonts w:ascii="Menlo" w:hAnsi="Menlo" w:cs="Menlo"/>
+          <w:color w:val="000000"/>
+          <w:sz w:val="21"/>
+          <w:szCs w:val="21"/>
+          <w:lang w:eastAsia="en-GB"/>
+        </w:rPr>
+        <w:t>proxy_set_header</w:t>
+      </w:r>
+      <w:proofErr w:type="spellEnd"/>
+      <w:r>
+        <w:rPr>
+          <w:rFonts w:ascii="Menlo" w:hAnsi="Menlo" w:cs="Menlo"/>
+          <w:color w:val="000000"/>
+          <w:sz w:val="21"/>
+          <w:szCs w:val="21"/>
+          <w:lang w:eastAsia="en-GB"/>
+        </w:rPr>
+        <w:t xml:space="preserve">   Host $</w:t>
+      </w:r>
+      <w:proofErr w:type="spellStart"/>
+      <w:r>
+        <w:rPr>
+          <w:rFonts w:ascii="Menlo" w:hAnsi="Menlo" w:cs="Menlo"/>
+          <w:color w:val="000000"/>
+          <w:sz w:val="21"/>
+          <w:szCs w:val="21"/>
+          <w:lang w:eastAsia="en-GB"/>
+        </w:rPr>
+        <w:t>http_host</w:t>
+      </w:r>
+      <w:proofErr w:type="spellEnd"/>
       <w:r>
         <w:rPr>
           <w:rFonts w:ascii="Menlo" w:hAnsi="Menlo" w:cs="Menlo"/>
@@ -2147,7 +3324,29 @@
           <w:szCs w:val="21"/>
           <w:lang w:eastAsia="en-GB"/>
         </w:rPr>
-        <w:t xml:space="preserve">        proxy_pass         </w:t>
+        <w:t xml:space="preserve">        </w:t>
+      </w:r>
+      <w:proofErr w:type="spellStart"/>
+      <w:r>
+        <w:rPr>
+          <w:rFonts w:ascii="Menlo" w:hAnsi="Menlo" w:cs="Menlo"/>
+          <w:color w:val="000000"/>
+          <w:sz w:val="21"/>
+          <w:szCs w:val="21"/>
+          <w:lang w:eastAsia="en-GB"/>
+        </w:rPr>
+        <w:t>proxy_pass</w:t>
+      </w:r>
+      <w:proofErr w:type="spellEnd"/>
+      <w:r>
+        <w:rPr>
+          <w:rFonts w:ascii="Menlo" w:hAnsi="Menlo" w:cs="Menlo"/>
+          <w:color w:val="000000"/>
+          <w:sz w:val="21"/>
+          <w:szCs w:val="21"/>
+          <w:lang w:eastAsia="en-GB"/>
+        </w:rPr>
+        <w:t xml:space="preserve">         </w:t>
       </w:r>
       <w:r>
         <w:rPr>
@@ -2182,15 +3381,27 @@
           <w:lang w:eastAsia="en-GB"/>
         </w:rPr>
       </w:pPr>
-      <w:r>
-        <w:rPr>
-          <w:rFonts w:ascii="Menlo" w:hAnsi="Menlo" w:cs="Menlo"/>
-          <w:color w:val="000000"/>
-          <w:sz w:val="21"/>
-          <w:szCs w:val="21"/>
-          <w:lang w:eastAsia="en-GB"/>
-        </w:rPr>
-        <w:t>proxy_set_header X-Forwarded-</w:t>
+      <w:proofErr w:type="spellStart"/>
+      <w:r>
+        <w:rPr>
+          <w:rFonts w:ascii="Menlo" w:hAnsi="Menlo" w:cs="Menlo"/>
+          <w:color w:val="000000"/>
+          <w:sz w:val="21"/>
+          <w:szCs w:val="21"/>
+          <w:lang w:eastAsia="en-GB"/>
+        </w:rPr>
+        <w:t>proxy_set_header</w:t>
+      </w:r>
+      <w:proofErr w:type="spellEnd"/>
+      <w:r>
+        <w:rPr>
+          <w:rFonts w:ascii="Menlo" w:hAnsi="Menlo" w:cs="Menlo"/>
+          <w:color w:val="000000"/>
+          <w:sz w:val="21"/>
+          <w:szCs w:val="21"/>
+          <w:lang w:eastAsia="en-GB"/>
+        </w:rPr>
+        <w:t xml:space="preserve"> X-Forwarded-</w:t>
       </w:r>
       <w:r>
         <w:rPr>
@@ -2210,8 +3421,20 @@
           <w:szCs w:val="21"/>
           <w:lang w:eastAsia="en-GB"/>
         </w:rPr>
-        <w:t xml:space="preserve"> $proxy_add_x_forwarded_for</w:t>
-      </w:r>
+        <w:t xml:space="preserve"> $</w:t>
+      </w:r>
+      <w:proofErr w:type="spellStart"/>
+      <w:r>
+        <w:rPr>
+          <w:rFonts w:ascii="Menlo" w:hAnsi="Menlo" w:cs="Menlo"/>
+          <w:color w:val="000000"/>
+          <w:sz w:val="21"/>
+          <w:szCs w:val="21"/>
+          <w:lang w:eastAsia="en-GB"/>
+        </w:rPr>
+        <w:t>proxy_add_x_forwarded_for</w:t>
+      </w:r>
+      <w:proofErr w:type="spellEnd"/>
       <w:r>
         <w:rPr>
           <w:rFonts w:ascii="Menlo" w:hAnsi="Menlo" w:cs="Menlo"/>
@@ -2254,15 +3477,27 @@
         </w:rPr>
         <w:tab/>
       </w:r>
-      <w:r>
-        <w:rPr>
-          <w:rFonts w:ascii="Menlo" w:hAnsi="Menlo" w:cs="Menlo"/>
-          <w:color w:val="000000"/>
-          <w:sz w:val="21"/>
-          <w:szCs w:val="21"/>
-          <w:lang w:eastAsia="en-GB"/>
-        </w:rPr>
-        <w:t>proxy_set_header X-Forwarded-Proto $scheme</w:t>
+      <w:proofErr w:type="spellStart"/>
+      <w:r>
+        <w:rPr>
+          <w:rFonts w:ascii="Menlo" w:hAnsi="Menlo" w:cs="Menlo"/>
+          <w:color w:val="000000"/>
+          <w:sz w:val="21"/>
+          <w:szCs w:val="21"/>
+          <w:lang w:eastAsia="en-GB"/>
+        </w:rPr>
+        <w:t>proxy_set_header</w:t>
+      </w:r>
+      <w:proofErr w:type="spellEnd"/>
+      <w:r>
+        <w:rPr>
+          <w:rFonts w:ascii="Menlo" w:hAnsi="Menlo" w:cs="Menlo"/>
+          <w:color w:val="000000"/>
+          <w:sz w:val="21"/>
+          <w:szCs w:val="21"/>
+          <w:lang w:eastAsia="en-GB"/>
+        </w:rPr>
+        <w:t xml:space="preserve"> X-Forwarded-Proto $scheme</w:t>
       </w:r>
       <w:r>
         <w:rPr>
@@ -2287,6 +3522,7 @@
           <w:lang w:eastAsia="en-GB"/>
         </w:rPr>
       </w:pPr>
+      <w:proofErr w:type="spellStart"/>
       <w:r>
         <w:rPr>
           <w:rFonts w:ascii="Menlo" w:hAnsi="Menlo" w:cs="Menlo"/>
@@ -2295,7 +3531,18 @@
           <w:szCs w:val="21"/>
           <w:lang w:eastAsia="en-GB"/>
         </w:rPr>
-        <w:t>client_max_body_size 200M;</w:t>
+        <w:t>client_max_body_size</w:t>
+      </w:r>
+      <w:proofErr w:type="spellEnd"/>
+      <w:r>
+        <w:rPr>
+          <w:rFonts w:ascii="Menlo" w:hAnsi="Menlo" w:cs="Menlo"/>
+          <w:color w:val="D53BD3"/>
+          <w:sz w:val="21"/>
+          <w:szCs w:val="21"/>
+          <w:lang w:eastAsia="en-GB"/>
+        </w:rPr>
+        <w:t xml:space="preserve"> 200M;</w:t>
       </w:r>
     </w:p>
     <w:p>
@@ -2387,8 +3634,20 @@
           <w:szCs w:val="21"/>
           <w:lang w:eastAsia="en-GB"/>
         </w:rPr>
-        <w:t xml:space="preserve"> ssl</w:t>
-      </w:r>
+        <w:t xml:space="preserve"> </w:t>
+      </w:r>
+      <w:proofErr w:type="spellStart"/>
+      <w:r>
+        <w:rPr>
+          <w:rFonts w:ascii="Menlo" w:hAnsi="Menlo" w:cs="Menlo"/>
+          <w:color w:val="000000"/>
+          <w:sz w:val="21"/>
+          <w:szCs w:val="21"/>
+          <w:lang w:eastAsia="en-GB"/>
+        </w:rPr>
+        <w:t>ssl</w:t>
+      </w:r>
+      <w:proofErr w:type="spellEnd"/>
       <w:r>
         <w:rPr>
           <w:rFonts w:ascii="Menlo" w:hAnsi="Menlo" w:cs="Menlo"/>
@@ -2407,8 +3666,20 @@
           <w:szCs w:val="21"/>
           <w:lang w:eastAsia="en-GB"/>
         </w:rPr>
-        <w:t xml:space="preserve"> # managed by Certbot</w:t>
-      </w:r>
+        <w:t xml:space="preserve"> # managed by </w:t>
+      </w:r>
+      <w:proofErr w:type="spellStart"/>
+      <w:r>
+        <w:rPr>
+          <w:rFonts w:ascii="Menlo" w:hAnsi="Menlo" w:cs="Menlo"/>
+          <w:color w:val="000000"/>
+          <w:sz w:val="21"/>
+          <w:szCs w:val="21"/>
+          <w:lang w:eastAsia="en-GB"/>
+        </w:rPr>
+        <w:t>Certbot</w:t>
+      </w:r>
+      <w:proofErr w:type="spellEnd"/>
     </w:p>
     <w:p>
       <w:pPr>
@@ -2430,7 +3701,29 @@
           <w:szCs w:val="21"/>
           <w:lang w:eastAsia="en-GB"/>
         </w:rPr>
-        <w:t xml:space="preserve">    ssl_certificate </w:t>
+        <w:t xml:space="preserve">    </w:t>
+      </w:r>
+      <w:proofErr w:type="spellStart"/>
+      <w:r>
+        <w:rPr>
+          <w:rFonts w:ascii="Menlo" w:hAnsi="Menlo" w:cs="Menlo"/>
+          <w:color w:val="000000"/>
+          <w:sz w:val="21"/>
+          <w:szCs w:val="21"/>
+          <w:lang w:eastAsia="en-GB"/>
+        </w:rPr>
+        <w:t>ssl_certificate</w:t>
+      </w:r>
+      <w:proofErr w:type="spellEnd"/>
+      <w:r>
+        <w:rPr>
+          <w:rFonts w:ascii="Menlo" w:hAnsi="Menlo" w:cs="Menlo"/>
+          <w:color w:val="000000"/>
+          <w:sz w:val="21"/>
+          <w:szCs w:val="21"/>
+          <w:lang w:eastAsia="en-GB"/>
+        </w:rPr>
+        <w:t xml:space="preserve"> </w:t>
       </w:r>
       <w:r>
         <w:rPr>
@@ -2462,6 +3755,7 @@
         </w:rPr>
         <w:t>/</w:t>
       </w:r>
+      <w:proofErr w:type="spellStart"/>
       <w:r>
         <w:rPr>
           <w:rFonts w:ascii="Menlo" w:hAnsi="Menlo" w:cs="Menlo"/>
@@ -2472,6 +3766,7 @@
         </w:rPr>
         <w:t>letsencrypt</w:t>
       </w:r>
+      <w:proofErr w:type="spellEnd"/>
       <w:r>
         <w:rPr>
           <w:rFonts w:ascii="Menlo" w:hAnsi="Menlo" w:cs="Menlo"/>
@@ -2562,6 +3857,7 @@
         </w:rPr>
         <w:t>/</w:t>
       </w:r>
+      <w:proofErr w:type="spellStart"/>
       <w:r>
         <w:rPr>
           <w:rFonts w:ascii="Menlo" w:hAnsi="Menlo" w:cs="Menlo"/>
@@ -2592,6 +3888,7 @@
         </w:rPr>
         <w:t>pem</w:t>
       </w:r>
+      <w:proofErr w:type="spellEnd"/>
       <w:r>
         <w:rPr>
           <w:rFonts w:ascii="Menlo" w:hAnsi="Menlo" w:cs="Menlo"/>
@@ -2610,8 +3907,20 @@
           <w:szCs w:val="21"/>
           <w:lang w:eastAsia="en-GB"/>
         </w:rPr>
-        <w:t xml:space="preserve"> # managed by Certbot</w:t>
-      </w:r>
+        <w:t xml:space="preserve"> # managed by </w:t>
+      </w:r>
+      <w:proofErr w:type="spellStart"/>
+      <w:r>
+        <w:rPr>
+          <w:rFonts w:ascii="Menlo" w:hAnsi="Menlo" w:cs="Menlo"/>
+          <w:color w:val="000000"/>
+          <w:sz w:val="21"/>
+          <w:szCs w:val="21"/>
+          <w:lang w:eastAsia="en-GB"/>
+        </w:rPr>
+        <w:t>Certbot</w:t>
+      </w:r>
+      <w:proofErr w:type="spellEnd"/>
     </w:p>
     <w:p>
       <w:pPr>
@@ -2633,7 +3942,29 @@
           <w:szCs w:val="21"/>
           <w:lang w:eastAsia="en-GB"/>
         </w:rPr>
-        <w:t xml:space="preserve">    ssl_certificate_key </w:t>
+        <w:t xml:space="preserve">    </w:t>
+      </w:r>
+      <w:proofErr w:type="spellStart"/>
+      <w:r>
+        <w:rPr>
+          <w:rFonts w:ascii="Menlo" w:hAnsi="Menlo" w:cs="Menlo"/>
+          <w:color w:val="000000"/>
+          <w:sz w:val="21"/>
+          <w:szCs w:val="21"/>
+          <w:lang w:eastAsia="en-GB"/>
+        </w:rPr>
+        <w:t>ssl_certificate_key</w:t>
+      </w:r>
+      <w:proofErr w:type="spellEnd"/>
+      <w:r>
+        <w:rPr>
+          <w:rFonts w:ascii="Menlo" w:hAnsi="Menlo" w:cs="Menlo"/>
+          <w:color w:val="000000"/>
+          <w:sz w:val="21"/>
+          <w:szCs w:val="21"/>
+          <w:lang w:eastAsia="en-GB"/>
+        </w:rPr>
+        <w:t xml:space="preserve"> </w:t>
       </w:r>
       <w:r>
         <w:rPr>
@@ -2665,6 +3996,7 @@
         </w:rPr>
         <w:t>/</w:t>
       </w:r>
+      <w:proofErr w:type="spellStart"/>
       <w:r>
         <w:rPr>
           <w:rFonts w:ascii="Menlo" w:hAnsi="Menlo" w:cs="Menlo"/>
@@ -2675,6 +4007,7 @@
         </w:rPr>
         <w:t>letsencrypt</w:t>
       </w:r>
+      <w:proofErr w:type="spellEnd"/>
       <w:r>
         <w:rPr>
           <w:rFonts w:ascii="Menlo" w:hAnsi="Menlo" w:cs="Menlo"/>
@@ -2765,6 +4098,7 @@
         </w:rPr>
         <w:t>/</w:t>
       </w:r>
+      <w:proofErr w:type="spellStart"/>
       <w:r>
         <w:rPr>
           <w:rFonts w:ascii="Menlo" w:hAnsi="Menlo" w:cs="Menlo"/>
@@ -2795,6 +4129,7 @@
         </w:rPr>
         <w:t>pem</w:t>
       </w:r>
+      <w:proofErr w:type="spellEnd"/>
       <w:r>
         <w:rPr>
           <w:rFonts w:ascii="Menlo" w:hAnsi="Menlo" w:cs="Menlo"/>
@@ -2813,8 +4148,20 @@
           <w:szCs w:val="21"/>
           <w:lang w:eastAsia="en-GB"/>
         </w:rPr>
-        <w:t xml:space="preserve"> # managed by Certbot</w:t>
-      </w:r>
+        <w:t xml:space="preserve"> # managed by </w:t>
+      </w:r>
+      <w:proofErr w:type="spellStart"/>
+      <w:r>
+        <w:rPr>
+          <w:rFonts w:ascii="Menlo" w:hAnsi="Menlo" w:cs="Menlo"/>
+          <w:color w:val="000000"/>
+          <w:sz w:val="21"/>
+          <w:szCs w:val="21"/>
+          <w:lang w:eastAsia="en-GB"/>
+        </w:rPr>
+        <w:t>Certbot</w:t>
+      </w:r>
+      <w:proofErr w:type="spellEnd"/>
     </w:p>
     <w:p>
       <w:pPr>
@@ -2868,6 +4215,7 @@
         </w:rPr>
         <w:t>/</w:t>
       </w:r>
+      <w:proofErr w:type="spellStart"/>
       <w:r>
         <w:rPr>
           <w:rFonts w:ascii="Menlo" w:hAnsi="Menlo" w:cs="Menlo"/>
@@ -2878,6 +4226,7 @@
         </w:rPr>
         <w:t>letsencrypt</w:t>
       </w:r>
+      <w:proofErr w:type="spellEnd"/>
       <w:r>
         <w:rPr>
           <w:rFonts w:ascii="Menlo" w:hAnsi="Menlo" w:cs="Menlo"/>
@@ -2896,7 +4245,40 @@
           <w:szCs w:val="21"/>
           <w:lang w:eastAsia="en-GB"/>
         </w:rPr>
-        <w:t>options-ssl-nginx</w:t>
+        <w:t>options-</w:t>
+      </w:r>
+      <w:proofErr w:type="spellStart"/>
+      <w:r>
+        <w:rPr>
+          <w:rFonts w:ascii="Menlo" w:hAnsi="Menlo" w:cs="Menlo"/>
+          <w:color w:val="000000"/>
+          <w:sz w:val="21"/>
+          <w:szCs w:val="21"/>
+          <w:lang w:eastAsia="en-GB"/>
+        </w:rPr>
+        <w:t>ssl</w:t>
+      </w:r>
+      <w:proofErr w:type="spellEnd"/>
+      <w:r>
+        <w:rPr>
+          <w:rFonts w:ascii="Menlo" w:hAnsi="Menlo" w:cs="Menlo"/>
+          <w:color w:val="000000"/>
+          <w:sz w:val="21"/>
+          <w:szCs w:val="21"/>
+          <w:lang w:eastAsia="en-GB"/>
+        </w:rPr>
+        <w:t>-</w:t>
+      </w:r>
+      <w:proofErr w:type="spellStart"/>
+      <w:r>
+        <w:rPr>
+          <w:rFonts w:ascii="Menlo" w:hAnsi="Menlo" w:cs="Menlo"/>
+          <w:color w:val="000000"/>
+          <w:sz w:val="21"/>
+          <w:szCs w:val="21"/>
+          <w:lang w:eastAsia="en-GB"/>
+        </w:rPr>
+        <w:t>nginx</w:t>
       </w:r>
       <w:r>
         <w:rPr>
@@ -2918,6 +4300,7 @@
         </w:rPr>
         <w:t>conf</w:t>
       </w:r>
+      <w:proofErr w:type="spellEnd"/>
       <w:r>
         <w:rPr>
           <w:rFonts w:ascii="Menlo" w:hAnsi="Menlo" w:cs="Menlo"/>
@@ -2936,8 +4319,20 @@
           <w:szCs w:val="21"/>
           <w:lang w:eastAsia="en-GB"/>
         </w:rPr>
-        <w:t xml:space="preserve"> # managed by Certbot</w:t>
-      </w:r>
+        <w:t xml:space="preserve"> # managed by </w:t>
+      </w:r>
+      <w:proofErr w:type="spellStart"/>
+      <w:r>
+        <w:rPr>
+          <w:rFonts w:ascii="Menlo" w:hAnsi="Menlo" w:cs="Menlo"/>
+          <w:color w:val="000000"/>
+          <w:sz w:val="21"/>
+          <w:szCs w:val="21"/>
+          <w:lang w:eastAsia="en-GB"/>
+        </w:rPr>
+        <w:t>Certbot</w:t>
+      </w:r>
+      <w:proofErr w:type="spellEnd"/>
     </w:p>
     <w:p>
       <w:pPr>
@@ -2972,7 +4367,29 @@
           <w:szCs w:val="21"/>
           <w:lang w:eastAsia="en-GB"/>
         </w:rPr>
-        <w:t xml:space="preserve">        ssl_dhparam </w:t>
+        <w:t xml:space="preserve">        </w:t>
+      </w:r>
+      <w:proofErr w:type="spellStart"/>
+      <w:r>
+        <w:rPr>
+          <w:rFonts w:ascii="Menlo" w:hAnsi="Menlo" w:cs="Menlo"/>
+          <w:color w:val="000000"/>
+          <w:sz w:val="21"/>
+          <w:szCs w:val="21"/>
+          <w:lang w:eastAsia="en-GB"/>
+        </w:rPr>
+        <w:t>ssl_dhparam</w:t>
+      </w:r>
+      <w:proofErr w:type="spellEnd"/>
+      <w:r>
+        <w:rPr>
+          <w:rFonts w:ascii="Menlo" w:hAnsi="Menlo" w:cs="Menlo"/>
+          <w:color w:val="000000"/>
+          <w:sz w:val="21"/>
+          <w:szCs w:val="21"/>
+          <w:lang w:eastAsia="en-GB"/>
+        </w:rPr>
+        <w:t xml:space="preserve"> </w:t>
       </w:r>
       <w:r>
         <w:rPr>
@@ -3004,6 +4421,7 @@
         </w:rPr>
         <w:t>/</w:t>
       </w:r>
+      <w:proofErr w:type="spellStart"/>
       <w:r>
         <w:rPr>
           <w:rFonts w:ascii="Menlo" w:hAnsi="Menlo" w:cs="Menlo"/>
@@ -3014,6 +4432,7 @@
         </w:rPr>
         <w:t>ssl</w:t>
       </w:r>
+      <w:proofErr w:type="spellEnd"/>
       <w:r>
         <w:rPr>
           <w:rFonts w:ascii="Menlo" w:hAnsi="Menlo" w:cs="Menlo"/>
@@ -3044,6 +4463,7 @@
         </w:rPr>
         <w:t>/</w:t>
       </w:r>
+      <w:proofErr w:type="spellStart"/>
       <w:r>
         <w:rPr>
           <w:rFonts w:ascii="Menlo" w:hAnsi="Menlo" w:cs="Menlo"/>
@@ -3074,6 +4494,7 @@
         </w:rPr>
         <w:t>pem</w:t>
       </w:r>
+      <w:proofErr w:type="spellEnd"/>
       <w:r>
         <w:rPr>
           <w:rFonts w:ascii="Menlo" w:hAnsi="Menlo" w:cs="Menlo"/>
@@ -3215,7 +4636,29 @@
           <w:szCs w:val="21"/>
           <w:lang w:eastAsia="en-GB"/>
         </w:rPr>
-        <w:t>        server_name captionify</w:t>
+        <w:t xml:space="preserve">        </w:t>
+      </w:r>
+      <w:proofErr w:type="spellStart"/>
+      <w:r>
+        <w:rPr>
+          <w:rFonts w:ascii="Menlo" w:hAnsi="Menlo" w:cs="Menlo"/>
+          <w:color w:val="000000"/>
+          <w:sz w:val="21"/>
+          <w:szCs w:val="21"/>
+          <w:lang w:eastAsia="en-GB"/>
+        </w:rPr>
+        <w:t>server_name</w:t>
+      </w:r>
+      <w:proofErr w:type="spellEnd"/>
+      <w:r>
+        <w:rPr>
+          <w:rFonts w:ascii="Menlo" w:hAnsi="Menlo" w:cs="Menlo"/>
+          <w:color w:val="000000"/>
+          <w:sz w:val="21"/>
+          <w:szCs w:val="21"/>
+          <w:lang w:eastAsia="en-GB"/>
+        </w:rPr>
+        <w:t xml:space="preserve"> captionify</w:t>
       </w:r>
       <w:r>
         <w:rPr>
@@ -3535,7 +4978,29 @@
           <w:szCs w:val="21"/>
           <w:lang w:eastAsia="en-GB"/>
         </w:rPr>
-        <w:t>    server_name captionify</w:t>
+        <w:t xml:space="preserve">    </w:t>
+      </w:r>
+      <w:proofErr w:type="spellStart"/>
+      <w:r>
+        <w:rPr>
+          <w:rFonts w:ascii="Menlo" w:hAnsi="Menlo" w:cs="Menlo"/>
+          <w:color w:val="000000"/>
+          <w:sz w:val="21"/>
+          <w:szCs w:val="21"/>
+          <w:lang w:eastAsia="en-GB"/>
+        </w:rPr>
+        <w:t>server_name</w:t>
+      </w:r>
+      <w:proofErr w:type="spellEnd"/>
+      <w:r>
+        <w:rPr>
+          <w:rFonts w:ascii="Menlo" w:hAnsi="Menlo" w:cs="Menlo"/>
+          <w:color w:val="000000"/>
+          <w:sz w:val="21"/>
+          <w:szCs w:val="21"/>
+          <w:lang w:eastAsia="en-GB"/>
+        </w:rPr>
+        <w:t xml:space="preserve"> captionify</w:t>
       </w:r>
       <w:r>
         <w:rPr>
@@ -3681,7 +5146,29 @@
           <w:szCs w:val="21"/>
           <w:lang w:eastAsia="en-GB"/>
         </w:rPr>
-        <w:t>        proxy_set_header   X-Forwarded-</w:t>
+        <w:t xml:space="preserve">        </w:t>
+      </w:r>
+      <w:proofErr w:type="spellStart"/>
+      <w:r>
+        <w:rPr>
+          <w:rFonts w:ascii="Menlo" w:hAnsi="Menlo" w:cs="Menlo"/>
+          <w:color w:val="000000"/>
+          <w:sz w:val="21"/>
+          <w:szCs w:val="21"/>
+          <w:lang w:eastAsia="en-GB"/>
+        </w:rPr>
+        <w:t>proxy_set_header</w:t>
+      </w:r>
+      <w:proofErr w:type="spellEnd"/>
+      <w:r>
+        <w:rPr>
+          <w:rFonts w:ascii="Menlo" w:hAnsi="Menlo" w:cs="Menlo"/>
+          <w:color w:val="000000"/>
+          <w:sz w:val="21"/>
+          <w:szCs w:val="21"/>
+          <w:lang w:eastAsia="en-GB"/>
+        </w:rPr>
+        <w:t xml:space="preserve">   X-Forwarded-</w:t>
       </w:r>
       <w:r>
         <w:rPr>
@@ -3701,8 +5188,20 @@
           <w:szCs w:val="21"/>
           <w:lang w:eastAsia="en-GB"/>
         </w:rPr>
-        <w:t xml:space="preserve"> $remote_addr</w:t>
-      </w:r>
+        <w:t xml:space="preserve"> $</w:t>
+      </w:r>
+      <w:proofErr w:type="spellStart"/>
+      <w:r>
+        <w:rPr>
+          <w:rFonts w:ascii="Menlo" w:hAnsi="Menlo" w:cs="Menlo"/>
+          <w:color w:val="000000"/>
+          <w:sz w:val="21"/>
+          <w:szCs w:val="21"/>
+          <w:lang w:eastAsia="en-GB"/>
+        </w:rPr>
+        <w:t>remote_addr</w:t>
+      </w:r>
+      <w:proofErr w:type="spellEnd"/>
       <w:r>
         <w:rPr>
           <w:rFonts w:ascii="Menlo" w:hAnsi="Menlo" w:cs="Menlo"/>
@@ -3733,8 +5232,42 @@
           <w:szCs w:val="21"/>
           <w:lang w:eastAsia="en-GB"/>
         </w:rPr>
-        <w:t>        proxy_set_header   Host $http_host</w:t>
-      </w:r>
+        <w:t xml:space="preserve">        </w:t>
+      </w:r>
+      <w:proofErr w:type="spellStart"/>
+      <w:r>
+        <w:rPr>
+          <w:rFonts w:ascii="Menlo" w:hAnsi="Menlo" w:cs="Menlo"/>
+          <w:color w:val="000000"/>
+          <w:sz w:val="21"/>
+          <w:szCs w:val="21"/>
+          <w:lang w:eastAsia="en-GB"/>
+        </w:rPr>
+        <w:t>proxy_set_header</w:t>
+      </w:r>
+      <w:proofErr w:type="spellEnd"/>
+      <w:r>
+        <w:rPr>
+          <w:rFonts w:ascii="Menlo" w:hAnsi="Menlo" w:cs="Menlo"/>
+          <w:color w:val="000000"/>
+          <w:sz w:val="21"/>
+          <w:szCs w:val="21"/>
+          <w:lang w:eastAsia="en-GB"/>
+        </w:rPr>
+        <w:t xml:space="preserve">   Host $</w:t>
+      </w:r>
+      <w:proofErr w:type="spellStart"/>
+      <w:r>
+        <w:rPr>
+          <w:rFonts w:ascii="Menlo" w:hAnsi="Menlo" w:cs="Menlo"/>
+          <w:color w:val="000000"/>
+          <w:sz w:val="21"/>
+          <w:szCs w:val="21"/>
+          <w:lang w:eastAsia="en-GB"/>
+        </w:rPr>
+        <w:t>http_host</w:t>
+      </w:r>
+      <w:proofErr w:type="spellEnd"/>
       <w:r>
         <w:rPr>
           <w:rFonts w:ascii="Menlo" w:hAnsi="Menlo" w:cs="Menlo"/>
@@ -3765,7 +5298,29 @@
           <w:szCs w:val="21"/>
           <w:lang w:eastAsia="en-GB"/>
         </w:rPr>
-        <w:t xml:space="preserve">        proxy_pass         </w:t>
+        <w:t xml:space="preserve">        </w:t>
+      </w:r>
+      <w:proofErr w:type="spellStart"/>
+      <w:r>
+        <w:rPr>
+          <w:rFonts w:ascii="Menlo" w:hAnsi="Menlo" w:cs="Menlo"/>
+          <w:color w:val="000000"/>
+          <w:sz w:val="21"/>
+          <w:szCs w:val="21"/>
+          <w:lang w:eastAsia="en-GB"/>
+        </w:rPr>
+        <w:t>proxy_pass</w:t>
+      </w:r>
+      <w:proofErr w:type="spellEnd"/>
+      <w:r>
+        <w:rPr>
+          <w:rFonts w:ascii="Menlo" w:hAnsi="Menlo" w:cs="Menlo"/>
+          <w:color w:val="000000"/>
+          <w:sz w:val="21"/>
+          <w:szCs w:val="21"/>
+          <w:lang w:eastAsia="en-GB"/>
+        </w:rPr>
+        <w:t xml:space="preserve">         </w:t>
       </w:r>
       <w:r>
         <w:rPr>
@@ -3798,8 +5353,13 @@
         </w:rPr>
         <w:tab/>
       </w:r>
-      <w:r>
-        <w:t>proxy_set_header X-Forwarded-</w:t>
+      <w:proofErr w:type="spellStart"/>
+      <w:r>
+        <w:t>proxy_set_header</w:t>
+      </w:r>
+      <w:proofErr w:type="spellEnd"/>
+      <w:r>
+        <w:t xml:space="preserve"> X-Forwarded-</w:t>
       </w:r>
       <w:r>
         <w:rPr>
@@ -3808,8 +5368,13 @@
         <w:t>For</w:t>
       </w:r>
       <w:r>
-        <w:t xml:space="preserve"> $proxy_add_x_forwarded_for</w:t>
-      </w:r>
+        <w:t xml:space="preserve"> $</w:t>
+      </w:r>
+      <w:proofErr w:type="spellStart"/>
+      <w:r>
+        <w:t>proxy_add_x_forwarded_for</w:t>
+      </w:r>
+      <w:proofErr w:type="spellEnd"/>
       <w:r>
         <w:rPr>
           <w:color w:val="D53BD3"/>
@@ -3836,7 +5401,29 @@
           <w:szCs w:val="21"/>
           <w:lang w:eastAsia="en-GB"/>
         </w:rPr>
-        <w:t>        proxy_set_header X-Forwarded-Proto $scheme</w:t>
+        <w:t xml:space="preserve">        </w:t>
+      </w:r>
+      <w:proofErr w:type="spellStart"/>
+      <w:r>
+        <w:rPr>
+          <w:rFonts w:ascii="Menlo" w:hAnsi="Menlo" w:cs="Menlo"/>
+          <w:color w:val="000000"/>
+          <w:sz w:val="21"/>
+          <w:szCs w:val="21"/>
+          <w:lang w:eastAsia="en-GB"/>
+        </w:rPr>
+        <w:t>proxy_set_header</w:t>
+      </w:r>
+      <w:proofErr w:type="spellEnd"/>
+      <w:r>
+        <w:rPr>
+          <w:rFonts w:ascii="Menlo" w:hAnsi="Menlo" w:cs="Menlo"/>
+          <w:color w:val="000000"/>
+          <w:sz w:val="21"/>
+          <w:szCs w:val="21"/>
+          <w:lang w:eastAsia="en-GB"/>
+        </w:rPr>
+        <w:t xml:space="preserve"> X-Forwarded-Proto $scheme</w:t>
       </w:r>
       <w:r>
         <w:rPr>
@@ -3880,6 +5467,7 @@
         </w:rPr>
         <w:tab/>
       </w:r>
+      <w:proofErr w:type="spellStart"/>
       <w:r>
         <w:rPr>
           <w:rFonts w:ascii="Menlo" w:hAnsi="Menlo" w:cs="Menlo"/>
@@ -3888,10 +5476,19 @@
           <w:szCs w:val="21"/>
           <w:lang w:eastAsia="en-GB"/>
         </w:rPr>
-        <w:t>client_max_body_size 200M;</w:t>
-      </w:r>
-      <w:bookmarkStart w:id="0" w:name="_GoBack"/>
-      <w:bookmarkEnd w:id="0"/>
+        <w:t>client_max_body_size</w:t>
+      </w:r>
+      <w:proofErr w:type="spellEnd"/>
+      <w:r>
+        <w:rPr>
+          <w:rFonts w:ascii="Menlo" w:hAnsi="Menlo" w:cs="Menlo"/>
+          <w:color w:val="D53BD3"/>
+          <w:sz w:val="21"/>
+          <w:szCs w:val="21"/>
+          <w:lang w:eastAsia="en-GB"/>
+        </w:rPr>
+        <w:t xml:space="preserve"> 200M;</w:t>
+      </w:r>
     </w:p>
     <w:p>
       <w:pPr>
@@ -3966,8 +5563,20 @@
           <w:szCs w:val="21"/>
           <w:lang w:eastAsia="en-GB"/>
         </w:rPr>
-        <w:t xml:space="preserve"> ssl</w:t>
-      </w:r>
+        <w:t xml:space="preserve"> </w:t>
+      </w:r>
+      <w:proofErr w:type="spellStart"/>
+      <w:r>
+        <w:rPr>
+          <w:rFonts w:ascii="Menlo" w:hAnsi="Menlo" w:cs="Menlo"/>
+          <w:color w:val="000000"/>
+          <w:sz w:val="21"/>
+          <w:szCs w:val="21"/>
+          <w:lang w:eastAsia="en-GB"/>
+        </w:rPr>
+        <w:t>ssl</w:t>
+      </w:r>
+      <w:proofErr w:type="spellEnd"/>
       <w:r>
         <w:rPr>
           <w:rFonts w:ascii="Menlo" w:hAnsi="Menlo" w:cs="Menlo"/>
@@ -3986,8 +5595,20 @@
           <w:szCs w:val="21"/>
           <w:lang w:eastAsia="en-GB"/>
         </w:rPr>
-        <w:t xml:space="preserve"> # managed by Certbot</w:t>
-      </w:r>
+        <w:t xml:space="preserve"> # managed by </w:t>
+      </w:r>
+      <w:proofErr w:type="spellStart"/>
+      <w:r>
+        <w:rPr>
+          <w:rFonts w:ascii="Menlo" w:hAnsi="Menlo" w:cs="Menlo"/>
+          <w:color w:val="000000"/>
+          <w:sz w:val="21"/>
+          <w:szCs w:val="21"/>
+          <w:lang w:eastAsia="en-GB"/>
+        </w:rPr>
+        <w:t>Certbot</w:t>
+      </w:r>
+      <w:proofErr w:type="spellEnd"/>
     </w:p>
     <w:p>
       <w:pPr>
@@ -4020,7 +5641,29 @@
           <w:szCs w:val="21"/>
           <w:lang w:eastAsia="en-GB"/>
         </w:rPr>
-        <w:t xml:space="preserve">    ssl_certificate </w:t>
+        <w:t xml:space="preserve">    </w:t>
+      </w:r>
+      <w:proofErr w:type="spellStart"/>
+      <w:r>
+        <w:rPr>
+          <w:rFonts w:ascii="Menlo" w:hAnsi="Menlo" w:cs="Menlo"/>
+          <w:color w:val="000000"/>
+          <w:sz w:val="21"/>
+          <w:szCs w:val="21"/>
+          <w:lang w:eastAsia="en-GB"/>
+        </w:rPr>
+        <w:t>ssl_certificate</w:t>
+      </w:r>
+      <w:proofErr w:type="spellEnd"/>
+      <w:r>
+        <w:rPr>
+          <w:rFonts w:ascii="Menlo" w:hAnsi="Menlo" w:cs="Menlo"/>
+          <w:color w:val="000000"/>
+          <w:sz w:val="21"/>
+          <w:szCs w:val="21"/>
+          <w:lang w:eastAsia="en-GB"/>
+        </w:rPr>
+        <w:t xml:space="preserve"> </w:t>
       </w:r>
       <w:r>
         <w:rPr>
@@ -4052,6 +5695,7 @@
         </w:rPr>
         <w:t>/</w:t>
       </w:r>
+      <w:proofErr w:type="spellStart"/>
       <w:r>
         <w:rPr>
           <w:rFonts w:ascii="Menlo" w:hAnsi="Menlo" w:cs="Menlo"/>
@@ -4062,6 +5706,7 @@
         </w:rPr>
         <w:t>letsencrypt</w:t>
       </w:r>
+      <w:proofErr w:type="spellEnd"/>
       <w:r>
         <w:rPr>
           <w:rFonts w:ascii="Menlo" w:hAnsi="Menlo" w:cs="Menlo"/>
@@ -4200,8 +5845,20 @@
           <w:szCs w:val="21"/>
           <w:lang w:eastAsia="en-GB"/>
         </w:rPr>
-        <w:t xml:space="preserve"> # managed by Certbot</w:t>
-      </w:r>
+        <w:t xml:space="preserve"> # managed by </w:t>
+      </w:r>
+      <w:proofErr w:type="spellStart"/>
+      <w:r>
+        <w:rPr>
+          <w:rFonts w:ascii="Menlo" w:hAnsi="Menlo" w:cs="Menlo"/>
+          <w:color w:val="000000"/>
+          <w:sz w:val="21"/>
+          <w:szCs w:val="21"/>
+          <w:lang w:eastAsia="en-GB"/>
+        </w:rPr>
+        <w:t>Certbot</w:t>
+      </w:r>
+      <w:proofErr w:type="spellEnd"/>
     </w:p>
     <w:p>
       <w:pPr>
@@ -4222,7 +5879,29 @@
           <w:szCs w:val="21"/>
           <w:lang w:eastAsia="en-GB"/>
         </w:rPr>
-        <w:t xml:space="preserve">    ssl_certificate_key </w:t>
+        <w:t xml:space="preserve">    </w:t>
+      </w:r>
+      <w:proofErr w:type="spellStart"/>
+      <w:r>
+        <w:rPr>
+          <w:rFonts w:ascii="Menlo" w:hAnsi="Menlo" w:cs="Menlo"/>
+          <w:color w:val="000000"/>
+          <w:sz w:val="21"/>
+          <w:szCs w:val="21"/>
+          <w:lang w:eastAsia="en-GB"/>
+        </w:rPr>
+        <w:t>ssl_certificate_key</w:t>
+      </w:r>
+      <w:proofErr w:type="spellEnd"/>
+      <w:r>
+        <w:rPr>
+          <w:rFonts w:ascii="Menlo" w:hAnsi="Menlo" w:cs="Menlo"/>
+          <w:color w:val="000000"/>
+          <w:sz w:val="21"/>
+          <w:szCs w:val="21"/>
+          <w:lang w:eastAsia="en-GB"/>
+        </w:rPr>
+        <w:t xml:space="preserve"> </w:t>
       </w:r>
       <w:r>
         <w:rPr>
@@ -4254,6 +5933,7 @@
         </w:rPr>
         <w:t>/</w:t>
       </w:r>
+      <w:proofErr w:type="spellStart"/>
       <w:r>
         <w:rPr>
           <w:rFonts w:ascii="Menlo" w:hAnsi="Menlo" w:cs="Menlo"/>
@@ -4264,6 +5944,7 @@
         </w:rPr>
         <w:t>letsencrypt</w:t>
       </w:r>
+      <w:proofErr w:type="spellEnd"/>
       <w:r>
         <w:rPr>
           <w:rFonts w:ascii="Menlo" w:hAnsi="Menlo" w:cs="Menlo"/>
@@ -4402,8 +6083,20 @@
           <w:szCs w:val="21"/>
           <w:lang w:eastAsia="en-GB"/>
         </w:rPr>
-        <w:t xml:space="preserve"> # managed by Certbot</w:t>
-      </w:r>
+        <w:t xml:space="preserve"> # managed by </w:t>
+      </w:r>
+      <w:proofErr w:type="spellStart"/>
+      <w:r>
+        <w:rPr>
+          <w:rFonts w:ascii="Menlo" w:hAnsi="Menlo" w:cs="Menlo"/>
+          <w:color w:val="000000"/>
+          <w:sz w:val="21"/>
+          <w:szCs w:val="21"/>
+          <w:lang w:eastAsia="en-GB"/>
+        </w:rPr>
+        <w:t>Certbot</w:t>
+      </w:r>
+      <w:proofErr w:type="spellEnd"/>
     </w:p>
     <w:p>
       <w:pPr>
@@ -4424,6 +6117,7 @@
           <w:szCs w:val="21"/>
           <w:lang w:eastAsia="en-GB"/>
         </w:rPr>
+        <w:lastRenderedPageBreak/>
         <w:t xml:space="preserve">    include </w:t>
       </w:r>
       <w:r>
@@ -4456,6 +6150,7 @@
         </w:rPr>
         <w:t>/</w:t>
       </w:r>
+      <w:proofErr w:type="spellStart"/>
       <w:r>
         <w:rPr>
           <w:rFonts w:ascii="Menlo" w:hAnsi="Menlo" w:cs="Menlo"/>
@@ -4466,6 +6161,7 @@
         </w:rPr>
         <w:t>letsencrypt</w:t>
       </w:r>
+      <w:proofErr w:type="spellEnd"/>
       <w:r>
         <w:rPr>
           <w:rFonts w:ascii="Menlo" w:hAnsi="Menlo" w:cs="Menlo"/>
@@ -4484,7 +6180,40 @@
           <w:szCs w:val="21"/>
           <w:lang w:eastAsia="en-GB"/>
         </w:rPr>
-        <w:t>options-ssl-nginx</w:t>
+        <w:t>options-</w:t>
+      </w:r>
+      <w:proofErr w:type="spellStart"/>
+      <w:r>
+        <w:rPr>
+          <w:rFonts w:ascii="Menlo" w:hAnsi="Menlo" w:cs="Menlo"/>
+          <w:color w:val="000000"/>
+          <w:sz w:val="21"/>
+          <w:szCs w:val="21"/>
+          <w:lang w:eastAsia="en-GB"/>
+        </w:rPr>
+        <w:t>ssl</w:t>
+      </w:r>
+      <w:proofErr w:type="spellEnd"/>
+      <w:r>
+        <w:rPr>
+          <w:rFonts w:ascii="Menlo" w:hAnsi="Menlo" w:cs="Menlo"/>
+          <w:color w:val="000000"/>
+          <w:sz w:val="21"/>
+          <w:szCs w:val="21"/>
+          <w:lang w:eastAsia="en-GB"/>
+        </w:rPr>
+        <w:t>-</w:t>
+      </w:r>
+      <w:proofErr w:type="spellStart"/>
+      <w:r>
+        <w:rPr>
+          <w:rFonts w:ascii="Menlo" w:hAnsi="Menlo" w:cs="Menlo"/>
+          <w:color w:val="000000"/>
+          <w:sz w:val="21"/>
+          <w:szCs w:val="21"/>
+          <w:lang w:eastAsia="en-GB"/>
+        </w:rPr>
+        <w:t>nginx</w:t>
       </w:r>
       <w:r>
         <w:rPr>
@@ -4506,6 +6235,7 @@
         </w:rPr>
         <w:t>conf</w:t>
       </w:r>
+      <w:proofErr w:type="spellEnd"/>
       <w:r>
         <w:rPr>
           <w:rFonts w:ascii="Menlo" w:hAnsi="Menlo" w:cs="Menlo"/>
@@ -4524,8 +6254,20 @@
           <w:szCs w:val="21"/>
           <w:lang w:eastAsia="en-GB"/>
         </w:rPr>
-        <w:t xml:space="preserve"> # managed by Certbot</w:t>
-      </w:r>
+        <w:t xml:space="preserve"> # managed by </w:t>
+      </w:r>
+      <w:proofErr w:type="spellStart"/>
+      <w:r>
+        <w:rPr>
+          <w:rFonts w:ascii="Menlo" w:hAnsi="Menlo" w:cs="Menlo"/>
+          <w:color w:val="000000"/>
+          <w:sz w:val="21"/>
+          <w:szCs w:val="21"/>
+          <w:lang w:eastAsia="en-GB"/>
+        </w:rPr>
+        <w:t>Certbot</w:t>
+      </w:r>
+      <w:proofErr w:type="spellEnd"/>
     </w:p>
     <w:p>
       <w:pPr>
@@ -4546,7 +6288,29 @@
           <w:szCs w:val="21"/>
           <w:lang w:eastAsia="en-GB"/>
         </w:rPr>
-        <w:t xml:space="preserve">        ssl_dhparam </w:t>
+        <w:t xml:space="preserve">        </w:t>
+      </w:r>
+      <w:proofErr w:type="spellStart"/>
+      <w:r>
+        <w:rPr>
+          <w:rFonts w:ascii="Menlo" w:hAnsi="Menlo" w:cs="Menlo"/>
+          <w:color w:val="000000"/>
+          <w:sz w:val="21"/>
+          <w:szCs w:val="21"/>
+          <w:lang w:eastAsia="en-GB"/>
+        </w:rPr>
+        <w:t>ssl_dhparam</w:t>
+      </w:r>
+      <w:proofErr w:type="spellEnd"/>
+      <w:r>
+        <w:rPr>
+          <w:rFonts w:ascii="Menlo" w:hAnsi="Menlo" w:cs="Menlo"/>
+          <w:color w:val="000000"/>
+          <w:sz w:val="21"/>
+          <w:szCs w:val="21"/>
+          <w:lang w:eastAsia="en-GB"/>
+        </w:rPr>
+        <w:t xml:space="preserve"> </w:t>
       </w:r>
       <w:r>
         <w:rPr>
@@ -4578,6 +6342,7 @@
         </w:rPr>
         <w:t>/</w:t>
       </w:r>
+      <w:proofErr w:type="spellStart"/>
       <w:r>
         <w:rPr>
           <w:rFonts w:ascii="Menlo" w:hAnsi="Menlo" w:cs="Menlo"/>
@@ -4588,6 +6353,7 @@
         </w:rPr>
         <w:t>ssl</w:t>
       </w:r>
+      <w:proofErr w:type="spellEnd"/>
       <w:r>
         <w:rPr>
           <w:rFonts w:ascii="Menlo" w:hAnsi="Menlo" w:cs="Menlo"/>
@@ -4618,6 +6384,7 @@
         </w:rPr>
         <w:t>/</w:t>
       </w:r>
+      <w:proofErr w:type="spellStart"/>
       <w:r>
         <w:rPr>
           <w:rFonts w:ascii="Menlo" w:hAnsi="Menlo" w:cs="Menlo"/>
@@ -4648,6 +6415,7 @@
         </w:rPr>
         <w:t>pem</w:t>
       </w:r>
+      <w:proofErr w:type="spellEnd"/>
       <w:r>
         <w:rPr>
           <w:rFonts w:ascii="Menlo" w:hAnsi="Menlo" w:cs="Menlo"/>
@@ -4731,7 +6499,39 @@
         </w:numPr>
       </w:pPr>
       <w:r>
-        <w:t>Edit the Nginx configuration file: /etc/nginx/nginx.conf and look for lines that have access_log and error_log being set.  Example:</w:t>
+        <w:t>Edit the Nginx configuration file: /etc/</w:t>
+      </w:r>
+      <w:proofErr w:type="spellStart"/>
+      <w:r>
+        <w:t>nginx</w:t>
+      </w:r>
+      <w:proofErr w:type="spellEnd"/>
+      <w:r>
+        <w:t>/</w:t>
+      </w:r>
+      <w:proofErr w:type="spellStart"/>
+      <w:r>
+        <w:t>nginx.conf</w:t>
+      </w:r>
+      <w:proofErr w:type="spellEnd"/>
+      <w:r>
+        <w:t xml:space="preserve"> and look for lines that have </w:t>
+      </w:r>
+      <w:proofErr w:type="spellStart"/>
+      <w:r>
+        <w:t>access_log</w:t>
+      </w:r>
+      <w:proofErr w:type="spellEnd"/>
+      <w:r>
+        <w:t xml:space="preserve"> and </w:t>
+      </w:r>
+      <w:proofErr w:type="spellStart"/>
+      <w:r>
+        <w:t>error_log</w:t>
+      </w:r>
+      <w:proofErr w:type="spellEnd"/>
+      <w:r>
+        <w:t xml:space="preserve"> being set.  Example:</w:t>
       </w:r>
     </w:p>
     <w:p>
@@ -4743,16 +6543,42 @@
       <w:pPr>
         <w:ind w:left="720"/>
       </w:pPr>
-      <w:r>
-        <w:t>access_log /var/log/nginx/access.log;</w:t>
+      <w:proofErr w:type="spellStart"/>
+      <w:r>
+        <w:t>access_log</w:t>
+      </w:r>
+      <w:proofErr w:type="spellEnd"/>
+      <w:r>
+        <w:t xml:space="preserve"> /var/log/</w:t>
+      </w:r>
+      <w:proofErr w:type="spellStart"/>
+      <w:r>
+        <w:t>nginx</w:t>
+      </w:r>
+      <w:proofErr w:type="spellEnd"/>
+      <w:r>
+        <w:t>/access.log;</w:t>
       </w:r>
     </w:p>
     <w:p>
       <w:pPr>
         <w:ind w:left="720"/>
       </w:pPr>
-      <w:r>
-        <w:t>error_log /var/log/nginx/error.log;</w:t>
+      <w:proofErr w:type="spellStart"/>
+      <w:r>
+        <w:t>error_log</w:t>
+      </w:r>
+      <w:proofErr w:type="spellEnd"/>
+      <w:r>
+        <w:t xml:space="preserve"> /var/log/</w:t>
+      </w:r>
+      <w:proofErr w:type="spellStart"/>
+      <w:r>
+        <w:t>nginx</w:t>
+      </w:r>
+      <w:proofErr w:type="spellEnd"/>
+      <w:r>
+        <w:t>/error.log;</w:t>
       </w:r>
     </w:p>
     <w:p>
@@ -4784,18 +6610,28 @@
           <w:b/>
         </w:rPr>
       </w:pPr>
-      <w:r>
-        <w:rPr>
-          <w:b/>
-        </w:rPr>
-        <w:t>access_log /var/www/</w:t>
-      </w:r>
+      <w:proofErr w:type="spellStart"/>
+      <w:r>
+        <w:rPr>
+          <w:b/>
+        </w:rPr>
+        <w:t>access_log</w:t>
+      </w:r>
+      <w:proofErr w:type="spellEnd"/>
+      <w:r>
+        <w:rPr>
+          <w:b/>
+        </w:rPr>
+        <w:t xml:space="preserve"> /var/www/</w:t>
+      </w:r>
+      <w:proofErr w:type="spellStart"/>
       <w:r>
         <w:rPr>
           <w:b/>
         </w:rPr>
         <w:t>loadbalancer</w:t>
       </w:r>
+      <w:proofErr w:type="spellEnd"/>
       <w:r>
         <w:rPr>
           <w:b/>
@@ -4822,17 +6658,33 @@
           <w:b/>
         </w:rPr>
       </w:pPr>
-      <w:r>
-        <w:rPr>
-          <w:b/>
-        </w:rPr>
-        <w:t>error_log /var/www/</w:t>
-      </w:r>
-      <w:r>
-        <w:rPr>
-          <w:b/>
-        </w:rPr>
-        <w:t>loadbalancer/data/log</w:t>
+      <w:proofErr w:type="spellStart"/>
+      <w:r>
+        <w:rPr>
+          <w:b/>
+        </w:rPr>
+        <w:t>error_log</w:t>
+      </w:r>
+      <w:proofErr w:type="spellEnd"/>
+      <w:r>
+        <w:rPr>
+          <w:b/>
+        </w:rPr>
+        <w:t xml:space="preserve"> /var/www/</w:t>
+      </w:r>
+      <w:proofErr w:type="spellStart"/>
+      <w:r>
+        <w:rPr>
+          <w:b/>
+        </w:rPr>
+        <w:t>loadbalancer</w:t>
+      </w:r>
+      <w:proofErr w:type="spellEnd"/>
+      <w:r>
+        <w:rPr>
+          <w:b/>
+        </w:rPr>
+        <w:t>/data/log</w:t>
       </w:r>
       <w:r>
         <w:rPr>
@@ -4887,7 +6739,21 @@
         <w:rPr>
           <w:b/>
         </w:rPr>
-        <w:t xml:space="preserve">l /var/log/nginx/access.log </w:t>
+        <w:t>l /var/log/</w:t>
+      </w:r>
+      <w:proofErr w:type="spellStart"/>
+      <w:r>
+        <w:rPr>
+          <w:b/>
+        </w:rPr>
+        <w:t>nginx</w:t>
+      </w:r>
+      <w:proofErr w:type="spellEnd"/>
+      <w:r>
+        <w:rPr>
+          <w:b/>
+        </w:rPr>
+        <w:t xml:space="preserve">/access.log </w:t>
       </w:r>
       <w:r>
         <w:t>#find the user who owns this file – typically, ‘</w:t>
@@ -4909,17 +6775,33 @@
         </w:rPr>
         <w:t>$</w:t>
       </w:r>
-      <w:r>
-        <w:rPr>
-          <w:b/>
-        </w:rPr>
-        <w:t xml:space="preserve">sudo </w:t>
-      </w:r>
-      <w:r>
-        <w:rPr>
-          <w:b/>
-        </w:rPr>
-        <w:t xml:space="preserve">mkdir </w:t>
+      <w:proofErr w:type="spellStart"/>
+      <w:r>
+        <w:rPr>
+          <w:b/>
+        </w:rPr>
+        <w:t>sudo</w:t>
+      </w:r>
+      <w:proofErr w:type="spellEnd"/>
+      <w:r>
+        <w:rPr>
+          <w:b/>
+        </w:rPr>
+        <w:t xml:space="preserve"> </w:t>
+      </w:r>
+      <w:proofErr w:type="spellStart"/>
+      <w:r>
+        <w:rPr>
+          <w:b/>
+        </w:rPr>
+        <w:t>mkdir</w:t>
+      </w:r>
+      <w:proofErr w:type="spellEnd"/>
+      <w:r>
+        <w:rPr>
+          <w:b/>
+        </w:rPr>
+        <w:t xml:space="preserve"> </w:t>
       </w:r>
       <w:r>
         <w:rPr>
@@ -4931,7 +6813,21 @@
         <w:rPr>
           <w:b/>
         </w:rPr>
-        <w:t>p /var/www/loadbalancer/data/log</w:t>
+        <w:t>p /var/www/</w:t>
+      </w:r>
+      <w:proofErr w:type="spellStart"/>
+      <w:r>
+        <w:rPr>
+          <w:b/>
+        </w:rPr>
+        <w:t>loadbalancer</w:t>
+      </w:r>
+      <w:proofErr w:type="spellEnd"/>
+      <w:r>
+        <w:rPr>
+          <w:b/>
+        </w:rPr>
+        <w:t>/data/log</w:t>
       </w:r>
     </w:p>
     <w:p>
@@ -4947,17 +6843,33 @@
         </w:rPr>
         <w:t>$</w:t>
       </w:r>
-      <w:r>
-        <w:rPr>
-          <w:b/>
-        </w:rPr>
-        <w:t xml:space="preserve">sudo </w:t>
-      </w:r>
-      <w:r>
-        <w:rPr>
-          <w:b/>
-        </w:rPr>
-        <w:t xml:space="preserve">chown </w:t>
+      <w:proofErr w:type="spellStart"/>
+      <w:r>
+        <w:rPr>
+          <w:b/>
+        </w:rPr>
+        <w:t>sudo</w:t>
+      </w:r>
+      <w:proofErr w:type="spellEnd"/>
+      <w:r>
+        <w:rPr>
+          <w:b/>
+        </w:rPr>
+        <w:t xml:space="preserve"> </w:t>
+      </w:r>
+      <w:proofErr w:type="spellStart"/>
+      <w:r>
+        <w:rPr>
+          <w:b/>
+        </w:rPr>
+        <w:t>chown</w:t>
+      </w:r>
+      <w:proofErr w:type="spellEnd"/>
+      <w:r>
+        <w:rPr>
+          <w:b/>
+        </w:rPr>
+        <w:t xml:space="preserve"> </w:t>
       </w:r>
       <w:r>
         <w:rPr>
@@ -4975,7 +6887,35 @@
         <w:rPr>
           <w:b/>
         </w:rPr>
-        <w:t>&lt;userid&gt; /var/www/loadbalancer/data/log</w:t>
+        <w:t>&lt;</w:t>
+      </w:r>
+      <w:proofErr w:type="spellStart"/>
+      <w:r>
+        <w:rPr>
+          <w:b/>
+        </w:rPr>
+        <w:t>userid</w:t>
+      </w:r>
+      <w:proofErr w:type="spellEnd"/>
+      <w:r>
+        <w:rPr>
+          <w:b/>
+        </w:rPr>
+        <w:t>&gt; /var/www/</w:t>
+      </w:r>
+      <w:proofErr w:type="spellStart"/>
+      <w:r>
+        <w:rPr>
+          <w:b/>
+        </w:rPr>
+        <w:t>loadbalancer</w:t>
+      </w:r>
+      <w:proofErr w:type="spellEnd"/>
+      <w:r>
+        <w:rPr>
+          <w:b/>
+        </w:rPr>
+        <w:t>/data/log</w:t>
       </w:r>
     </w:p>
     <w:p>
@@ -5001,7 +6941,35 @@
         <w:rPr>
           <w:b/>
         </w:rPr>
-        <w:t>$sudo service nginx restart</w:t>
+        <w:t>$</w:t>
+      </w:r>
+      <w:proofErr w:type="spellStart"/>
+      <w:r>
+        <w:rPr>
+          <w:b/>
+        </w:rPr>
+        <w:t>sudo</w:t>
+      </w:r>
+      <w:proofErr w:type="spellEnd"/>
+      <w:r>
+        <w:rPr>
+          <w:b/>
+        </w:rPr>
+        <w:t xml:space="preserve"> service </w:t>
+      </w:r>
+      <w:proofErr w:type="spellStart"/>
+      <w:r>
+        <w:rPr>
+          <w:b/>
+        </w:rPr>
+        <w:t>nginx</w:t>
+      </w:r>
+      <w:proofErr w:type="spellEnd"/>
+      <w:r>
+        <w:rPr>
+          <w:b/>
+        </w:rPr>
+        <w:t xml:space="preserve"> restart</w:t>
       </w:r>
       <w:r>
         <w:rPr>
@@ -5042,8 +7010,8 @@
 </file>
 
 <file path=word/numbering.xml><?xml version="1.0" encoding="utf-8"?>
-<w:numbering xmlns:wpc="http://schemas.microsoft.com/office/word/2010/wordprocessingCanvas" xmlns:mo="http://schemas.microsoft.com/office/mac/office/2008/main" xmlns:mc="http://schemas.openxmlformats.org/markup-compatibility/2006" xmlns:mv="urn:schemas-microsoft-com:mac:vml" xmlns:o="urn:schemas-microsoft-com:office:office" xmlns:r="http://schemas.openxmlformats.org/officeDocument/2006/relationships" xmlns:m="http://schemas.openxmlformats.org/officeDocument/2006/math" xmlns:v="urn:schemas-microsoft-com:vml" xmlns:wp14="http://schemas.microsoft.com/office/word/2010/wordprocessingDrawing" xmlns:wp="http://schemas.openxmlformats.org/drawingml/2006/wordprocessingDrawing" xmlns:w10="urn:schemas-microsoft-com:office:word" xmlns:w="http://schemas.openxmlformats.org/wordprocessingml/2006/main" xmlns:w14="http://schemas.microsoft.com/office/word/2010/wordml" xmlns:w15="http://schemas.microsoft.com/office/word/2012/wordml" xmlns:wpg="http://schemas.microsoft.com/office/word/2010/wordprocessingGroup" xmlns:wpi="http://schemas.microsoft.com/office/word/2010/wordprocessingInk" xmlns:wne="http://schemas.microsoft.com/office/word/2006/wordml" xmlns:wps="http://schemas.microsoft.com/office/word/2010/wordprocessingShape" mc:Ignorable="w14 w15 wp14">
-  <w:abstractNum w:abstractNumId="0">
+<w:numbering xmlns:wpc="http://schemas.microsoft.com/office/word/2010/wordprocessingCanvas" xmlns:cx="http://schemas.microsoft.com/office/drawing/2014/chartex" xmlns:cx1="http://schemas.microsoft.com/office/drawing/2015/9/8/chartex" xmlns:cx2="http://schemas.microsoft.com/office/drawing/2015/10/21/chartex" xmlns:cx3="http://schemas.microsoft.com/office/drawing/2016/5/9/chartex" xmlns:cx4="http://schemas.microsoft.com/office/drawing/2016/5/10/chartex" xmlns:cx5="http://schemas.microsoft.com/office/drawing/2016/5/11/chartex" xmlns:cx6="http://schemas.microsoft.com/office/drawing/2016/5/12/chartex" xmlns:cx7="http://schemas.microsoft.com/office/drawing/2016/5/13/chartex" xmlns:cx8="http://schemas.microsoft.com/office/drawing/2016/5/14/chartex" xmlns:mc="http://schemas.openxmlformats.org/markup-compatibility/2006" xmlns:aink="http://schemas.microsoft.com/office/drawing/2016/ink" xmlns:am3d="http://schemas.microsoft.com/office/drawing/2017/model3d" xmlns:o="urn:schemas-microsoft-com:office:office" xmlns:r="http://schemas.openxmlformats.org/officeDocument/2006/relationships" xmlns:m="http://schemas.openxmlformats.org/officeDocument/2006/math" xmlns:v="urn:schemas-microsoft-com:vml" xmlns:wp14="http://schemas.microsoft.com/office/word/2010/wordprocessingDrawing" xmlns:wp="http://schemas.openxmlformats.org/drawingml/2006/wordprocessingDrawing" xmlns:w10="urn:schemas-microsoft-com:office:word" xmlns:w="http://schemas.openxmlformats.org/wordprocessingml/2006/main" xmlns:w14="http://schemas.microsoft.com/office/word/2010/wordml" xmlns:w15="http://schemas.microsoft.com/office/word/2012/wordml" xmlns:w16cex="http://schemas.microsoft.com/office/word/2018/wordml/cex" xmlns:w16cid="http://schemas.microsoft.com/office/word/2016/wordml/cid" xmlns:w16="http://schemas.microsoft.com/office/word/2018/wordml" xmlns:w16se="http://schemas.microsoft.com/office/word/2015/wordml/symex" xmlns:wpg="http://schemas.microsoft.com/office/word/2010/wordprocessingGroup" xmlns:wpi="http://schemas.microsoft.com/office/word/2010/wordprocessingInk" xmlns:wne="http://schemas.microsoft.com/office/word/2006/wordml" xmlns:wps="http://schemas.microsoft.com/office/word/2010/wordprocessingShape" mc:Ignorable="w14 w15 w16se w16cid w16 w16cex wp14">
+  <w:abstractNum w:abstractNumId="0" w15:restartNumberingAfterBreak="0">
     <w:nsid w:val="06E40BB5"/>
     <w:multiLevelType w:val="hybridMultilevel"/>
     <w:tmpl w:val="8090A076"/>
@@ -5132,7 +7100,7 @@
       </w:pPr>
     </w:lvl>
   </w:abstractNum>
-  <w:abstractNum w:abstractNumId="1">
+  <w:abstractNum w:abstractNumId="1" w15:restartNumberingAfterBreak="0">
     <w:nsid w:val="082A5B4C"/>
     <w:multiLevelType w:val="hybridMultilevel"/>
     <w:tmpl w:val="EF6813E2"/>
@@ -5221,7 +7189,7 @@
       </w:pPr>
     </w:lvl>
   </w:abstractNum>
-  <w:abstractNum w:abstractNumId="2">
+  <w:abstractNum w:abstractNumId="2" w15:restartNumberingAfterBreak="0">
     <w:nsid w:val="1EDB694F"/>
     <w:multiLevelType w:val="hybridMultilevel"/>
     <w:tmpl w:val="715092E6"/>
@@ -5234,7 +7202,7 @@
         <w:ind w:left="720" w:hanging="360"/>
       </w:pPr>
     </w:lvl>
-    <w:lvl w:ilvl="1" w:tplc="08090019" w:tentative="1">
+    <w:lvl w:ilvl="1" w:tplc="08090019">
       <w:start w:val="1"/>
       <w:numFmt w:val="lowerLetter"/>
       <w:lvlText w:val="%2."/>
@@ -5307,7 +7275,7 @@
       </w:pPr>
     </w:lvl>
   </w:abstractNum>
-  <w:abstractNum w:abstractNumId="3">
+  <w:abstractNum w:abstractNumId="3" w15:restartNumberingAfterBreak="0">
     <w:nsid w:val="22A53CA8"/>
     <w:multiLevelType w:val="hybridMultilevel"/>
     <w:tmpl w:val="D1367E50"/>
@@ -5396,7 +7364,7 @@
       </w:pPr>
     </w:lvl>
   </w:abstractNum>
-  <w:abstractNum w:abstractNumId="4">
+  <w:abstractNum w:abstractNumId="4" w15:restartNumberingAfterBreak="0">
     <w:nsid w:val="273A136F"/>
     <w:multiLevelType w:val="hybridMultilevel"/>
     <w:tmpl w:val="E0DE2CCE"/>
@@ -5482,7 +7450,7 @@
       </w:pPr>
     </w:lvl>
   </w:abstractNum>
-  <w:abstractNum w:abstractNumId="5">
+  <w:abstractNum w:abstractNumId="5" w15:restartNumberingAfterBreak="0">
     <w:nsid w:val="29BD614C"/>
     <w:multiLevelType w:val="hybridMultilevel"/>
     <w:tmpl w:val="B51808F0"/>
@@ -5574,7 +7542,7 @@
       </w:pPr>
     </w:lvl>
   </w:abstractNum>
-  <w:abstractNum w:abstractNumId="6">
+  <w:abstractNum w:abstractNumId="6" w15:restartNumberingAfterBreak="0">
     <w:nsid w:val="319A2186"/>
     <w:multiLevelType w:val="hybridMultilevel"/>
     <w:tmpl w:val="9E5A7C9C"/>
@@ -5663,7 +7631,7 @@
       </w:pPr>
     </w:lvl>
   </w:abstractNum>
-  <w:abstractNum w:abstractNumId="7">
+  <w:abstractNum w:abstractNumId="7" w15:restartNumberingAfterBreak="0">
     <w:nsid w:val="48B62CE4"/>
     <w:multiLevelType w:val="hybridMultilevel"/>
     <w:tmpl w:val="BF548C12"/>
@@ -5776,7 +7744,7 @@
       </w:rPr>
     </w:lvl>
   </w:abstractNum>
-  <w:abstractNum w:abstractNumId="8">
+  <w:abstractNum w:abstractNumId="8" w15:restartNumberingAfterBreak="0">
     <w:nsid w:val="4E7C3CCB"/>
     <w:multiLevelType w:val="hybridMultilevel"/>
     <w:tmpl w:val="E8E42EC0"/>
@@ -5865,7 +7833,7 @@
       </w:pPr>
     </w:lvl>
   </w:abstractNum>
-  <w:abstractNum w:abstractNumId="9">
+  <w:abstractNum w:abstractNumId="9" w15:restartNumberingAfterBreak="0">
     <w:nsid w:val="587C5706"/>
     <w:multiLevelType w:val="hybridMultilevel"/>
     <w:tmpl w:val="0EF04AFE"/>
@@ -5954,7 +7922,7 @@
       </w:pPr>
     </w:lvl>
   </w:abstractNum>
-  <w:abstractNum w:abstractNumId="10">
+  <w:abstractNum w:abstractNumId="10" w15:restartNumberingAfterBreak="0">
     <w:nsid w:val="68D45F18"/>
     <w:multiLevelType w:val="hybridMultilevel"/>
     <w:tmpl w:val="D73A4FFC"/>
@@ -6040,7 +8008,7 @@
       </w:pPr>
     </w:lvl>
   </w:abstractNum>
-  <w:abstractNum w:abstractNumId="11">
+  <w:abstractNum w:abstractNumId="11" w15:restartNumberingAfterBreak="0">
     <w:nsid w:val="6A1D15E5"/>
     <w:multiLevelType w:val="hybridMultilevel"/>
     <w:tmpl w:val="E8E42EC0"/>
@@ -6169,7 +8137,7 @@
 </file>
 
 <file path=word/styles.xml><?xml version="1.0" encoding="utf-8"?>
-<w:styles xmlns:mc="http://schemas.openxmlformats.org/markup-compatibility/2006" xmlns:r="http://schemas.openxmlformats.org/officeDocument/2006/relationships" xmlns:w="http://schemas.openxmlformats.org/wordprocessingml/2006/main" xmlns:w14="http://schemas.microsoft.com/office/word/2010/wordml" xmlns:w15="http://schemas.microsoft.com/office/word/2012/wordml" mc:Ignorable="w14 w15">
+<w:styles xmlns:mc="http://schemas.openxmlformats.org/markup-compatibility/2006" xmlns:r="http://schemas.openxmlformats.org/officeDocument/2006/relationships" xmlns:w="http://schemas.openxmlformats.org/wordprocessingml/2006/main" xmlns:w14="http://schemas.microsoft.com/office/word/2010/wordml" xmlns:w15="http://schemas.microsoft.com/office/word/2012/wordml" xmlns:w16cex="http://schemas.microsoft.com/office/word/2018/wordml/cex" xmlns:w16cid="http://schemas.microsoft.com/office/word/2016/wordml/cid" xmlns:w16="http://schemas.microsoft.com/office/word/2018/wordml" xmlns:w16se="http://schemas.microsoft.com/office/word/2015/wordml/symex" mc:Ignorable="w14 w15 w16se w16cid w16 w16cex">
   <w:docDefaults>
     <w:rPrDefault>
       <w:rPr>
@@ -6181,7 +8149,7 @@
     </w:rPrDefault>
     <w:pPrDefault/>
   </w:docDefaults>
-  <w:latentStyles w:defLockedState="0" w:defUIPriority="99" w:defSemiHidden="0" w:defUnhideWhenUsed="0" w:defQFormat="0" w:count="382">
+  <w:latentStyles w:defLockedState="0" w:defUIPriority="99" w:defSemiHidden="0" w:defUnhideWhenUsed="0" w:defQFormat="0" w:count="376">
     <w:lsdException w:name="Normal" w:uiPriority="0" w:qFormat="1"/>
     <w:lsdException w:name="heading 1" w:uiPriority="9" w:qFormat="1"/>
     <w:lsdException w:name="heading 2" w:semiHidden="1" w:uiPriority="9" w:unhideWhenUsed="1" w:qFormat="1"/>
@@ -6338,15 +8306,6 @@
     <w:lsdException w:name="Balloon Text" w:semiHidden="1" w:unhideWhenUsed="1"/>
     <w:lsdException w:name="Table Grid" w:uiPriority="39"/>
     <w:lsdException w:name="Table Theme" w:semiHidden="1" w:unhideWhenUsed="1"/>
-    <w:lsdException w:name="Note Level 1" w:semiHidden="1" w:unhideWhenUsed="1"/>
-    <w:lsdException w:name="Note Level 2" w:semiHidden="1" w:unhideWhenUsed="1"/>
-    <w:lsdException w:name="Note Level 3" w:semiHidden="1" w:unhideWhenUsed="1"/>
-    <w:lsdException w:name="Note Level 4" w:semiHidden="1" w:unhideWhenUsed="1"/>
-    <w:lsdException w:name="Note Level 5" w:semiHidden="1" w:unhideWhenUsed="1"/>
-    <w:lsdException w:name="Note Level 6" w:semiHidden="1" w:unhideWhenUsed="1"/>
-    <w:lsdException w:name="Note Level 7" w:semiHidden="1" w:unhideWhenUsed="1"/>
-    <w:lsdException w:name="Note Level 8" w:semiHidden="1" w:unhideWhenUsed="1"/>
-    <w:lsdException w:name="Note Level 9" w:semiHidden="1" w:unhideWhenUsed="1"/>
     <w:lsdException w:name="Placeholder Text" w:semiHidden="1"/>
     <w:lsdException w:name="No Spacing" w:uiPriority="1" w:qFormat="1"/>
     <w:lsdException w:name="Light Shading" w:uiPriority="60"/>
@@ -6691,6 +8650,55 @@
       <w:color w:val="33BBC8"/>
     </w:rPr>
   </w:style>
+  <w:style w:type="paragraph" w:styleId="HTMLPreformatted">
+    <w:name w:val="HTML Preformatted"/>
+    <w:basedOn w:val="Normal"/>
+    <w:link w:val="HTMLPreformattedChar"/>
+    <w:uiPriority w:val="99"/>
+    <w:semiHidden/>
+    <w:unhideWhenUsed/>
+    <w:rsid w:val="00D31DC0"/>
+    <w:pPr>
+      <w:tabs>
+        <w:tab w:val="left" w:pos="916"/>
+        <w:tab w:val="left" w:pos="1832"/>
+        <w:tab w:val="left" w:pos="2748"/>
+        <w:tab w:val="left" w:pos="3664"/>
+        <w:tab w:val="left" w:pos="4580"/>
+        <w:tab w:val="left" w:pos="5496"/>
+        <w:tab w:val="left" w:pos="6412"/>
+        <w:tab w:val="left" w:pos="7328"/>
+        <w:tab w:val="left" w:pos="8244"/>
+        <w:tab w:val="left" w:pos="9160"/>
+        <w:tab w:val="left" w:pos="10076"/>
+        <w:tab w:val="left" w:pos="10992"/>
+        <w:tab w:val="left" w:pos="11908"/>
+        <w:tab w:val="left" w:pos="12824"/>
+        <w:tab w:val="left" w:pos="13740"/>
+        <w:tab w:val="left" w:pos="14656"/>
+      </w:tabs>
+    </w:pPr>
+    <w:rPr>
+      <w:rFonts w:ascii="Courier New" w:eastAsia="Times New Roman" w:hAnsi="Courier New" w:cs="Courier New"/>
+      <w:sz w:val="20"/>
+      <w:szCs w:val="20"/>
+      <w:lang w:val="en-SG" w:eastAsia="en-GB"/>
+    </w:rPr>
+  </w:style>
+  <w:style w:type="character" w:customStyle="1" w:styleId="HTMLPreformattedChar">
+    <w:name w:val="HTML Preformatted Char"/>
+    <w:basedOn w:val="DefaultParagraphFont"/>
+    <w:link w:val="HTMLPreformatted"/>
+    <w:uiPriority w:val="99"/>
+    <w:semiHidden/>
+    <w:rsid w:val="00D31DC0"/>
+    <w:rPr>
+      <w:rFonts w:ascii="Courier New" w:eastAsia="Times New Roman" w:hAnsi="Courier New" w:cs="Courier New"/>
+      <w:sz w:val="20"/>
+      <w:szCs w:val="20"/>
+      <w:lang w:val="en-SG" w:eastAsia="en-GB"/>
+    </w:rPr>
+  </w:style>
 </w:styles>
 </file>
 

</xml_diff>